<commit_message>
Added Pictures from app and updated documentation
</commit_message>
<xml_diff>
--- a/Projektdokumentation für Dino Jousting.docx
+++ b/Projektdokumentation für Dino Jousting.docx
@@ -384,7 +384,7 @@
         </w:drawing>
       </w:r>
     </w:p>
-    <w:bookmarkStart w:id="0" w:name="_Toc533085449" w:displacedByCustomXml="next"/>
+    <w:bookmarkStart w:id="0" w:name="_Toc533147654" w:displacedByCustomXml="next"/>
     <w:sdt>
       <w:sdtPr>
         <w:rPr>
@@ -447,7 +447,7 @@
           <w:r>
             <w:fldChar w:fldCharType="separate"/>
           </w:r>
-          <w:hyperlink w:anchor="_Toc533085449" w:history="1">
+          <w:hyperlink w:anchor="_Toc533147654" w:history="1">
             <w:r>
               <w:rPr>
                 <w:rStyle w:val="Hyperlink"/>
@@ -491,7 +491,7 @@
                 <w:noProof/>
                 <w:webHidden/>
               </w:rPr>
-              <w:instrText xml:space="preserve"> PAGEREF _Toc533085449 \h </w:instrText>
+              <w:instrText xml:space="preserve"> PAGEREF _Toc533147654 \h </w:instrText>
             </w:r>
             <w:r>
               <w:rPr>
@@ -535,7 +535,7 @@
               <w:lang w:val="de-DE" w:eastAsia="de-DE"/>
             </w:rPr>
           </w:pPr>
-          <w:hyperlink w:anchor="_Toc533085450" w:history="1">
+          <w:hyperlink w:anchor="_Toc533147655" w:history="1">
             <w:r>
               <w:rPr>
                 <w:rStyle w:val="Hyperlink"/>
@@ -579,7 +579,7 @@
                 <w:noProof/>
                 <w:webHidden/>
               </w:rPr>
-              <w:instrText xml:space="preserve"> PAGEREF _Toc533085450 \h </w:instrText>
+              <w:instrText xml:space="preserve"> PAGEREF _Toc533147655 \h </w:instrText>
             </w:r>
             <w:r>
               <w:rPr>
@@ -623,7 +623,7 @@
               <w:lang w:val="de-DE" w:eastAsia="de-DE"/>
             </w:rPr>
           </w:pPr>
-          <w:hyperlink w:anchor="_Toc533085451" w:history="1">
+          <w:hyperlink w:anchor="_Toc533147656" w:history="1">
             <w:r>
               <w:rPr>
                 <w:rStyle w:val="Hyperlink"/>
@@ -667,7 +667,7 @@
                 <w:noProof/>
                 <w:webHidden/>
               </w:rPr>
-              <w:instrText xml:space="preserve"> PAGEREF _Toc533085451 \h </w:instrText>
+              <w:instrText xml:space="preserve"> PAGEREF _Toc533147656 \h </w:instrText>
             </w:r>
             <w:r>
               <w:rPr>
@@ -711,7 +711,7 @@
               <w:lang w:val="de-DE" w:eastAsia="de-DE"/>
             </w:rPr>
           </w:pPr>
-          <w:hyperlink w:anchor="_Toc533085452" w:history="1">
+          <w:hyperlink w:anchor="_Toc533147657" w:history="1">
             <w:r>
               <w:rPr>
                 <w:rStyle w:val="Hyperlink"/>
@@ -755,7 +755,7 @@
                 <w:noProof/>
                 <w:webHidden/>
               </w:rPr>
-              <w:instrText xml:space="preserve"> PAGEREF _Toc533085452 \h </w:instrText>
+              <w:instrText xml:space="preserve"> PAGEREF _Toc533147657 \h </w:instrText>
             </w:r>
             <w:r>
               <w:rPr>
@@ -799,7 +799,7 @@
               <w:lang w:val="de-DE" w:eastAsia="de-DE"/>
             </w:rPr>
           </w:pPr>
-          <w:hyperlink w:anchor="_Toc533085453" w:history="1">
+          <w:hyperlink w:anchor="_Toc533147658" w:history="1">
             <w:r>
               <w:rPr>
                 <w:rStyle w:val="Hyperlink"/>
@@ -843,7 +843,7 @@
                 <w:noProof/>
                 <w:webHidden/>
               </w:rPr>
-              <w:instrText xml:space="preserve"> PAGEREF _Toc533085453 \h </w:instrText>
+              <w:instrText xml:space="preserve"> PAGEREF _Toc533147658 \h </w:instrText>
             </w:r>
             <w:r>
               <w:rPr>
@@ -887,7 +887,7 @@
               <w:lang w:val="de-DE" w:eastAsia="de-DE"/>
             </w:rPr>
           </w:pPr>
-          <w:hyperlink w:anchor="_Toc533085454" w:history="1">
+          <w:hyperlink w:anchor="_Toc533147659" w:history="1">
             <w:r>
               <w:rPr>
                 <w:rStyle w:val="Hyperlink"/>
@@ -931,7 +931,7 @@
                 <w:noProof/>
                 <w:webHidden/>
               </w:rPr>
-              <w:instrText xml:space="preserve"> PAGEREF _Toc533085454 \h </w:instrText>
+              <w:instrText xml:space="preserve"> PAGEREF _Toc533147659 \h </w:instrText>
             </w:r>
             <w:r>
               <w:rPr>
@@ -975,7 +975,7 @@
               <w:lang w:val="de-DE" w:eastAsia="de-DE"/>
             </w:rPr>
           </w:pPr>
-          <w:hyperlink w:anchor="_Toc533085455" w:history="1">
+          <w:hyperlink w:anchor="_Toc533147660" w:history="1">
             <w:r>
               <w:rPr>
                 <w:rStyle w:val="Hyperlink"/>
@@ -1019,7 +1019,7 @@
                 <w:noProof/>
                 <w:webHidden/>
               </w:rPr>
-              <w:instrText xml:space="preserve"> PAGEREF _Toc533085455 \h </w:instrText>
+              <w:instrText xml:space="preserve"> PAGEREF _Toc533147660 \h </w:instrText>
             </w:r>
             <w:r>
               <w:rPr>
@@ -1063,7 +1063,7 @@
               <w:lang w:val="de-DE" w:eastAsia="de-DE"/>
             </w:rPr>
           </w:pPr>
-          <w:hyperlink w:anchor="_Toc533085456" w:history="1">
+          <w:hyperlink w:anchor="_Toc533147661" w:history="1">
             <w:r>
               <w:rPr>
                 <w:rStyle w:val="Hyperlink"/>
@@ -1107,7 +1107,7 @@
                 <w:noProof/>
                 <w:webHidden/>
               </w:rPr>
-              <w:instrText xml:space="preserve"> PAGEREF _Toc533085456 \h </w:instrText>
+              <w:instrText xml:space="preserve"> PAGEREF _Toc533147661 \h </w:instrText>
             </w:r>
             <w:r>
               <w:rPr>
@@ -1151,7 +1151,7 @@
               <w:lang w:val="de-DE" w:eastAsia="de-DE"/>
             </w:rPr>
           </w:pPr>
-          <w:hyperlink w:anchor="_Toc533085457" w:history="1">
+          <w:hyperlink w:anchor="_Toc533147662" w:history="1">
             <w:r>
               <w:rPr>
                 <w:rStyle w:val="Hyperlink"/>
@@ -1195,7 +1195,7 @@
                 <w:noProof/>
                 <w:webHidden/>
               </w:rPr>
-              <w:instrText xml:space="preserve"> PAGEREF _Toc533085457 \h </w:instrText>
+              <w:instrText xml:space="preserve"> PAGEREF _Toc533147662 \h </w:instrText>
             </w:r>
             <w:r>
               <w:rPr>
@@ -1239,7 +1239,7 @@
               <w:lang w:val="de-DE" w:eastAsia="de-DE"/>
             </w:rPr>
           </w:pPr>
-          <w:hyperlink w:anchor="_Toc533085458" w:history="1">
+          <w:hyperlink w:anchor="_Toc533147663" w:history="1">
             <w:r>
               <w:rPr>
                 <w:rStyle w:val="Hyperlink"/>
@@ -1283,7 +1283,7 @@
                 <w:noProof/>
                 <w:webHidden/>
               </w:rPr>
-              <w:instrText xml:space="preserve"> PAGEREF _Toc533085458 \h </w:instrText>
+              <w:instrText xml:space="preserve"> PAGEREF _Toc533147663 \h </w:instrText>
             </w:r>
             <w:r>
               <w:rPr>
@@ -1327,7 +1327,7 @@
               <w:lang w:val="de-DE" w:eastAsia="de-DE"/>
             </w:rPr>
           </w:pPr>
-          <w:hyperlink w:anchor="_Toc533085459" w:history="1">
+          <w:hyperlink w:anchor="_Toc533147664" w:history="1">
             <w:r>
               <w:rPr>
                 <w:rStyle w:val="Hyperlink"/>
@@ -1371,7 +1371,7 @@
                 <w:noProof/>
                 <w:webHidden/>
               </w:rPr>
-              <w:instrText xml:space="preserve"> PAGEREF _Toc533085459 \h </w:instrText>
+              <w:instrText xml:space="preserve"> PAGEREF _Toc533147664 \h </w:instrText>
             </w:r>
             <w:r>
               <w:rPr>
@@ -1415,7 +1415,7 @@
               <w:lang w:val="de-DE" w:eastAsia="de-DE"/>
             </w:rPr>
           </w:pPr>
-          <w:hyperlink w:anchor="_Toc533085460" w:history="1">
+          <w:hyperlink w:anchor="_Toc533147665" w:history="1">
             <w:r>
               <w:rPr>
                 <w:rStyle w:val="Hyperlink"/>
@@ -1459,7 +1459,7 @@
                 <w:noProof/>
                 <w:webHidden/>
               </w:rPr>
-              <w:instrText xml:space="preserve"> PAGEREF _Toc533085460 \h </w:instrText>
+              <w:instrText xml:space="preserve"> PAGEREF _Toc533147665 \h </w:instrText>
             </w:r>
             <w:r>
               <w:rPr>
@@ -1503,7 +1503,7 @@
               <w:lang w:val="de-DE" w:eastAsia="de-DE"/>
             </w:rPr>
           </w:pPr>
-          <w:hyperlink w:anchor="_Toc533085461" w:history="1">
+          <w:hyperlink w:anchor="_Toc533147666" w:history="1">
             <w:r>
               <w:rPr>
                 <w:rStyle w:val="Hyperlink"/>
@@ -1547,7 +1547,7 @@
                 <w:noProof/>
                 <w:webHidden/>
               </w:rPr>
-              <w:instrText xml:space="preserve"> PAGEREF _Toc533085461 \h </w:instrText>
+              <w:instrText xml:space="preserve"> PAGEREF _Toc533147666 \h </w:instrText>
             </w:r>
             <w:r>
               <w:rPr>
@@ -1591,7 +1591,7 @@
               <w:lang w:val="de-DE" w:eastAsia="de-DE"/>
             </w:rPr>
           </w:pPr>
-          <w:hyperlink w:anchor="_Toc533085462" w:history="1">
+          <w:hyperlink w:anchor="_Toc533147667" w:history="1">
             <w:r>
               <w:rPr>
                 <w:rStyle w:val="Hyperlink"/>
@@ -1635,7 +1635,7 @@
                 <w:noProof/>
                 <w:webHidden/>
               </w:rPr>
-              <w:instrText xml:space="preserve"> PAGEREF _Toc533085462 \h </w:instrText>
+              <w:instrText xml:space="preserve"> PAGEREF _Toc533147667 \h </w:instrText>
             </w:r>
             <w:r>
               <w:rPr>
@@ -1679,7 +1679,7 @@
               <w:lang w:val="de-DE" w:eastAsia="de-DE"/>
             </w:rPr>
           </w:pPr>
-          <w:hyperlink w:anchor="_Toc533085463" w:history="1">
+          <w:hyperlink w:anchor="_Toc533147668" w:history="1">
             <w:r>
               <w:rPr>
                 <w:rStyle w:val="Hyperlink"/>
@@ -1723,7 +1723,7 @@
                 <w:noProof/>
                 <w:webHidden/>
               </w:rPr>
-              <w:instrText xml:space="preserve"> PAGEREF _Toc533085463 \h </w:instrText>
+              <w:instrText xml:space="preserve"> PAGEREF _Toc533147668 \h </w:instrText>
             </w:r>
             <w:r>
               <w:rPr>
@@ -1767,7 +1767,7 @@
               <w:lang w:val="de-DE" w:eastAsia="de-DE"/>
             </w:rPr>
           </w:pPr>
-          <w:hyperlink w:anchor="_Toc533085464" w:history="1">
+          <w:hyperlink w:anchor="_Toc533147669" w:history="1">
             <w:r>
               <w:rPr>
                 <w:rStyle w:val="Hyperlink"/>
@@ -1811,7 +1811,7 @@
                 <w:noProof/>
                 <w:webHidden/>
               </w:rPr>
-              <w:instrText xml:space="preserve"> PAGEREF _Toc533085464 \h </w:instrText>
+              <w:instrText xml:space="preserve"> PAGEREF _Toc533147669 \h </w:instrText>
             </w:r>
             <w:r>
               <w:rPr>
@@ -1855,7 +1855,7 @@
               <w:lang w:val="de-DE" w:eastAsia="de-DE"/>
             </w:rPr>
           </w:pPr>
-          <w:hyperlink w:anchor="_Toc533085465" w:history="1">
+          <w:hyperlink w:anchor="_Toc533147670" w:history="1">
             <w:r>
               <w:rPr>
                 <w:rStyle w:val="Hyperlink"/>
@@ -1899,7 +1899,7 @@
                 <w:noProof/>
                 <w:webHidden/>
               </w:rPr>
-              <w:instrText xml:space="preserve"> PAGEREF _Toc533085465 \h </w:instrText>
+              <w:instrText xml:space="preserve"> PAGEREF _Toc533147670 \h </w:instrText>
             </w:r>
             <w:r>
               <w:rPr>
@@ -1943,7 +1943,7 @@
               <w:lang w:val="de-DE" w:eastAsia="de-DE"/>
             </w:rPr>
           </w:pPr>
-          <w:hyperlink w:anchor="_Toc533085466" w:history="1">
+          <w:hyperlink w:anchor="_Toc533147671" w:history="1">
             <w:r>
               <w:rPr>
                 <w:rStyle w:val="Hyperlink"/>
@@ -1987,7 +1987,7 @@
                 <w:noProof/>
                 <w:webHidden/>
               </w:rPr>
-              <w:instrText xml:space="preserve"> PAGEREF _Toc533085466 \h </w:instrText>
+              <w:instrText xml:space="preserve"> PAGEREF _Toc533147671 \h </w:instrText>
             </w:r>
             <w:r>
               <w:rPr>
@@ -2031,7 +2031,7 @@
               <w:lang w:val="de-DE" w:eastAsia="de-DE"/>
             </w:rPr>
           </w:pPr>
-          <w:hyperlink w:anchor="_Toc533085467" w:history="1">
+          <w:hyperlink w:anchor="_Toc533147672" w:history="1">
             <w:r>
               <w:rPr>
                 <w:rStyle w:val="Hyperlink"/>
@@ -2075,7 +2075,7 @@
                 <w:noProof/>
                 <w:webHidden/>
               </w:rPr>
-              <w:instrText xml:space="preserve"> PAGEREF _Toc533085467 \h </w:instrText>
+              <w:instrText xml:space="preserve"> PAGEREF _Toc533147672 \h </w:instrText>
             </w:r>
             <w:r>
               <w:rPr>
@@ -2119,7 +2119,7 @@
               <w:lang w:val="de-DE" w:eastAsia="de-DE"/>
             </w:rPr>
           </w:pPr>
-          <w:hyperlink w:anchor="_Toc533085468" w:history="1">
+          <w:hyperlink w:anchor="_Toc533147673" w:history="1">
             <w:r>
               <w:rPr>
                 <w:rStyle w:val="Hyperlink"/>
@@ -2163,7 +2163,7 @@
                 <w:noProof/>
                 <w:webHidden/>
               </w:rPr>
-              <w:instrText xml:space="preserve"> PAGEREF _Toc533085468 \h </w:instrText>
+              <w:instrText xml:space="preserve"> PAGEREF _Toc533147673 \h </w:instrText>
             </w:r>
             <w:r>
               <w:rPr>
@@ -2207,7 +2207,7 @@
               <w:lang w:val="de-DE" w:eastAsia="de-DE"/>
             </w:rPr>
           </w:pPr>
-          <w:hyperlink w:anchor="_Toc533085469" w:history="1">
+          <w:hyperlink w:anchor="_Toc533147674" w:history="1">
             <w:r>
               <w:rPr>
                 <w:rStyle w:val="Hyperlink"/>
@@ -2251,7 +2251,7 @@
                 <w:noProof/>
                 <w:webHidden/>
               </w:rPr>
-              <w:instrText xml:space="preserve"> PAGEREF _Toc533085469 \h </w:instrText>
+              <w:instrText xml:space="preserve"> PAGEREF _Toc533147674 \h </w:instrText>
             </w:r>
             <w:r>
               <w:rPr>
@@ -2271,7 +2271,7 @@
                 <w:noProof/>
                 <w:webHidden/>
               </w:rPr>
-              <w:t>8</w:t>
+              <w:t>10</w:t>
             </w:r>
             <w:r>
               <w:rPr>
@@ -2295,7 +2295,7 @@
               <w:lang w:val="de-DE" w:eastAsia="de-DE"/>
             </w:rPr>
           </w:pPr>
-          <w:hyperlink w:anchor="_Toc533085470" w:history="1">
+          <w:hyperlink w:anchor="_Toc533147675" w:history="1">
             <w:r>
               <w:rPr>
                 <w:rStyle w:val="Hyperlink"/>
@@ -2339,7 +2339,7 @@
                 <w:noProof/>
                 <w:webHidden/>
               </w:rPr>
-              <w:instrText xml:space="preserve"> PAGEREF _Toc533085470 \h </w:instrText>
+              <w:instrText xml:space="preserve"> PAGEREF _Toc533147675 \h </w:instrText>
             </w:r>
             <w:r>
               <w:rPr>
@@ -2359,7 +2359,7 @@
                 <w:noProof/>
                 <w:webHidden/>
               </w:rPr>
-              <w:t>9</w:t>
+              <w:t>11</w:t>
             </w:r>
             <w:r>
               <w:rPr>
@@ -2397,7 +2397,7 @@
           <w:lang w:val="de-DE"/>
         </w:rPr>
       </w:pPr>
-      <w:bookmarkStart w:id="1" w:name="_Toc533085450"/>
+      <w:bookmarkStart w:id="1" w:name="_Toc533147655"/>
       <w:r>
         <w:rPr>
           <w:lang w:val="de-DE"/>
@@ -2420,7 +2420,7 @@
           <w:lang w:val="de-DE"/>
         </w:rPr>
       </w:pPr>
-      <w:bookmarkStart w:id="2" w:name="_Toc533085451"/>
+      <w:bookmarkStart w:id="2" w:name="_Toc533147656"/>
       <w:r>
         <w:rPr>
           <w:lang w:val="de-DE"/>
@@ -2582,7 +2582,7 @@
           <w:lang w:val="de-DE"/>
         </w:rPr>
       </w:pPr>
-      <w:bookmarkStart w:id="3" w:name="_Toc533085452"/>
+      <w:bookmarkStart w:id="3" w:name="_Toc533147657"/>
       <w:r>
         <w:rPr>
           <w:lang w:val="de-DE"/>
@@ -2649,7 +2649,7 @@
           <w:lang w:val="de-DE"/>
         </w:rPr>
       </w:pPr>
-      <w:bookmarkStart w:id="4" w:name="_Toc533085453"/>
+      <w:bookmarkStart w:id="4" w:name="_Toc533147658"/>
       <w:r>
         <w:rPr>
           <w:lang w:val="de-DE"/>
@@ -2787,7 +2787,7 @@
           <w:lang w:val="de-DE"/>
         </w:rPr>
       </w:pPr>
-      <w:bookmarkStart w:id="5" w:name="_Toc533085454"/>
+      <w:bookmarkStart w:id="5" w:name="_Toc533147659"/>
       <w:r>
         <w:rPr>
           <w:lang w:val="de-DE"/>
@@ -2810,7 +2810,7 @@
           <w:lang w:val="de-DE"/>
         </w:rPr>
       </w:pPr>
-      <w:bookmarkStart w:id="6" w:name="_Toc533085455"/>
+      <w:bookmarkStart w:id="6" w:name="_Toc533147660"/>
       <w:r>
         <w:rPr>
           <w:lang w:val="de-DE"/>
@@ -2866,7 +2866,7 @@
           <w:lang w:val="de-DE"/>
         </w:rPr>
       </w:pPr>
-      <w:bookmarkStart w:id="7" w:name="_Toc533085456"/>
+      <w:bookmarkStart w:id="7" w:name="_Toc533147661"/>
       <w:r>
         <w:rPr>
           <w:lang w:val="de-DE"/>
@@ -3082,7 +3082,7 @@
           <w:lang w:val="de-DE"/>
         </w:rPr>
       </w:pPr>
-      <w:bookmarkStart w:id="8" w:name="_Toc533085457"/>
+      <w:bookmarkStart w:id="8" w:name="_Toc533147662"/>
       <w:r>
         <w:rPr>
           <w:lang w:val="de-DE"/>
@@ -3187,7 +3187,7 @@
           <w:lang w:val="de-DE"/>
         </w:rPr>
       </w:pPr>
-      <w:bookmarkStart w:id="9" w:name="_Toc533085458"/>
+      <w:bookmarkStart w:id="9" w:name="_Toc533147663"/>
       <w:r>
         <w:rPr>
           <w:lang w:val="de-DE"/>
@@ -3547,7 +3547,7 @@
           <w:lang w:val="de-DE"/>
         </w:rPr>
       </w:pPr>
-      <w:bookmarkStart w:id="11" w:name="_Toc533085459"/>
+      <w:bookmarkStart w:id="11" w:name="_Toc533147664"/>
       <w:r>
         <w:rPr>
           <w:lang w:val="de-DE"/>
@@ -3570,7 +3570,7 @@
           <w:lang w:val="de-DE"/>
         </w:rPr>
       </w:pPr>
-      <w:bookmarkStart w:id="12" w:name="_Toc533085460"/>
+      <w:bookmarkStart w:id="12" w:name="_Toc533147665"/>
       <w:r>
         <w:rPr>
           <w:lang w:val="de-DE"/>
@@ -3593,7 +3593,7 @@
           <w:lang w:val="de-DE"/>
         </w:rPr>
       </w:pPr>
-      <w:bookmarkStart w:id="13" w:name="_Toc533085461"/>
+      <w:bookmarkStart w:id="13" w:name="_Toc533147666"/>
       <w:r>
         <w:rPr>
           <w:lang w:val="de-DE"/>
@@ -3908,7 +3908,7 @@
           <w:lang w:val="de-DE"/>
         </w:rPr>
       </w:pPr>
-      <w:bookmarkStart w:id="14" w:name="_Toc533085462"/>
+      <w:bookmarkStart w:id="14" w:name="_Toc533147667"/>
       <w:r>
         <w:rPr>
           <w:lang w:val="de-DE"/>
@@ -3995,7 +3995,7 @@
         </w:rPr>
       </w:pPr>
       <w:bookmarkStart w:id="15" w:name="_Datenbankmodell"/>
-      <w:bookmarkStart w:id="16" w:name="_Toc533085463"/>
+      <w:bookmarkStart w:id="16" w:name="_Toc533147668"/>
       <w:bookmarkEnd w:id="15"/>
       <w:r>
         <w:rPr>
@@ -4072,7 +4072,7 @@
           <w:lang w:val="de-DE"/>
         </w:rPr>
       </w:pPr>
-      <w:bookmarkStart w:id="17" w:name="_Toc533085464"/>
+      <w:bookmarkStart w:id="17" w:name="_Toc533147669"/>
       <w:r>
         <w:rPr>
           <w:lang w:val="de-DE"/>
@@ -4166,7 +4166,7 @@
           <w:lang w:val="de-DE"/>
         </w:rPr>
       </w:pPr>
-      <w:bookmarkStart w:id="18" w:name="_Toc533085465"/>
+      <w:bookmarkStart w:id="18" w:name="_Toc533147670"/>
       <w:r>
         <w:rPr>
           <w:lang w:val="de-DE"/>
@@ -4232,7 +4232,7 @@
           <w:lang w:val="de-DE"/>
         </w:rPr>
       </w:pPr>
-      <w:bookmarkStart w:id="19" w:name="_Toc533085466"/>
+      <w:bookmarkStart w:id="19" w:name="_Toc533147671"/>
       <w:r>
         <w:rPr>
           <w:lang w:val="de-DE"/>
@@ -4397,7 +4397,7 @@
         </w:rPr>
       </w:pPr>
       <w:bookmarkStart w:id="20" w:name="_Serverseite_1"/>
-      <w:bookmarkStart w:id="21" w:name="_Toc533085467"/>
+      <w:bookmarkStart w:id="21" w:name="_Toc533147672"/>
       <w:bookmarkEnd w:id="20"/>
       <w:r>
         <w:rPr>
@@ -4968,7 +4968,7 @@
           <w:lang w:val="de-DE"/>
         </w:rPr>
       </w:pPr>
-      <w:bookmarkStart w:id="22" w:name="_Toc533085468"/>
+      <w:bookmarkStart w:id="22" w:name="_Toc533147673"/>
       <w:r>
         <w:rPr>
           <w:lang w:val="de-DE"/>
@@ -5007,13 +5007,7 @@
         <w:rPr>
           <w:lang w:val="de-DE"/>
         </w:rPr>
-        <w:t xml:space="preserve">io.socket:socket.io-client” der Version </w:t>
-      </w:r>
-      <w:r>
-        <w:rPr>
-          <w:lang w:val="de-DE"/>
-        </w:rPr>
-        <w:t>1.0.0</w:t>
+        <w:t>io.socket:socket.io-client” der Version 1.0.0</w:t>
       </w:r>
       <w:r>
         <w:rPr>
@@ -5054,7 +5048,58 @@
         <w:rPr>
           <w:lang w:val="de-DE"/>
         </w:rPr>
-        <w:t xml:space="preserve">In der „LoginAktivity“ kann der Nutzer sich mit seinen Benutzerdaten anmelden, oder den Registriervorgang starten. </w:t>
+        <w:t>In der „LoginAktivity“</w:t>
+      </w:r>
+      <w:r>
+        <w:rPr>
+          <w:lang w:val="de-DE"/>
+        </w:rPr>
+        <w:t xml:space="preserve"> </w:t>
+      </w:r>
+      <w:r>
+        <w:rPr>
+          <w:lang w:val="de-DE"/>
+        </w:rPr>
+        <w:t>(</w:t>
+      </w:r>
+      <w:r>
+        <w:rPr>
+          <w:lang w:val="de-DE"/>
+        </w:rPr>
+        <w:t xml:space="preserve"> </w:t>
+      </w:r>
+      <w:hyperlink w:anchor="_Bild_1" w:history="1">
+        <w:r>
+          <w:rPr>
+            <w:rStyle w:val="Hyperlink"/>
+            <w:lang w:val="de-DE"/>
+          </w:rPr>
+          <w:t>Bild 1</w:t>
+        </w:r>
+      </w:hyperlink>
+      <w:r>
+        <w:rPr>
+          <w:lang w:val="de-DE"/>
+        </w:rPr>
+        <w:t xml:space="preserve"> </w:t>
+      </w:r>
+      <w:r>
+        <w:rPr>
+          <w:lang w:val="de-DE"/>
+        </w:rPr>
+        <w:t>)</w:t>
+      </w:r>
+      <w:r>
+        <w:rPr>
+          <w:lang w:val="de-DE"/>
+        </w:rPr>
+        <w:t xml:space="preserve"> </w:t>
+      </w:r>
+      <w:r>
+        <w:rPr>
+          <w:lang w:val="de-DE"/>
+        </w:rPr>
+        <w:t xml:space="preserve">kann der Nutzer sich mit seinen Benutzerdaten anmelden, oder den Registriervorgang starten. </w:t>
       </w:r>
       <w:r>
         <w:rPr>
@@ -5127,7 +5172,58 @@
         <w:rPr>
           <w:lang w:val="de-DE"/>
         </w:rPr>
-        <w:t>Beim Registrieren wird der Nutzer auf die „RegisterActivity“ weitergeleitet.</w:t>
+        <w:t>Beim Registrieren</w:t>
+      </w:r>
+      <w:r>
+        <w:rPr>
+          <w:lang w:val="de-DE"/>
+        </w:rPr>
+        <w:t xml:space="preserve"> </w:t>
+      </w:r>
+      <w:r>
+        <w:rPr>
+          <w:lang w:val="de-DE"/>
+        </w:rPr>
+        <w:t>wird der Nutzer auf die „RegisterActivity“</w:t>
+      </w:r>
+      <w:r>
+        <w:rPr>
+          <w:lang w:val="de-DE"/>
+        </w:rPr>
+        <w:t xml:space="preserve"> (</w:t>
+      </w:r>
+      <w:r>
+        <w:rPr>
+          <w:lang w:val="de-DE"/>
+        </w:rPr>
+        <w:t xml:space="preserve"> </w:t>
+      </w:r>
+      <w:hyperlink w:anchor="_Bild_2" w:history="1">
+        <w:r>
+          <w:rPr>
+            <w:rStyle w:val="Hyperlink"/>
+            <w:lang w:val="de-DE"/>
+          </w:rPr>
+          <w:t>Bild 2</w:t>
+        </w:r>
+      </w:hyperlink>
+      <w:r>
+        <w:rPr>
+          <w:lang w:val="de-DE"/>
+        </w:rPr>
+        <w:t xml:space="preserve"> </w:t>
+      </w:r>
+      <w:r>
+        <w:rPr>
+          <w:lang w:val="de-DE"/>
+        </w:rPr>
+        <w:t>)</w:t>
+      </w:r>
+      <w:r>
+        <w:rPr>
+          <w:lang w:val="de-DE"/>
+        </w:rPr>
+        <w:t xml:space="preserve"> weitergeleitet.</w:t>
       </w:r>
       <w:r>
         <w:rPr>
@@ -5170,6 +5266,1073 @@
           <w:lang w:val="de-DE"/>
         </w:rPr>
         <w:t xml:space="preserve"> über den Erfolg benachrich</w:t>
+      </w:r>
+      <w:r>
+        <w:rPr>
+          <w:lang w:val="de-DE"/>
+        </w:rPr>
+        <w:t>tigt und</w:t>
+      </w:r>
+      <w:r>
+        <w:rPr>
+          <w:lang w:val="de-DE"/>
+        </w:rPr>
+        <w:t xml:space="preserve"> zurück auf die „LoginActivity“ geleitet.</w:t>
+      </w:r>
+      <w:r>
+        <w:rPr>
+          <w:lang w:val="de-DE"/>
+        </w:rPr>
+        <w:t xml:space="preserve"> Andernfalls wird eine Fehlermeldung ausgegeben.</w:t>
+      </w:r>
+    </w:p>
+    <w:p>
+      <w:pPr>
+        <w:rPr>
+          <w:lang w:val="de-DE"/>
+        </w:rPr>
+      </w:pPr>
+    </w:p>
+    <w:p>
+      <w:pPr>
+        <w:pStyle w:val="Heading5"/>
+        <w:rPr>
+          <w:lang w:val="de-DE"/>
+        </w:rPr>
+      </w:pPr>
+      <w:r>
+        <w:rPr>
+          <w:lang w:val="de-DE"/>
+        </w:rPr>
+        <w:t>Die Kommunikation mit dem Server</w:t>
+      </w:r>
+    </w:p>
+    <w:p>
+      <w:pPr>
+        <w:rPr>
+          <w:lang w:val="de-DE"/>
+        </w:rPr>
+      </w:pPr>
+      <w:r>
+        <w:rPr>
+          <w:lang w:val="de-DE"/>
+        </w:rPr>
+        <w:t xml:space="preserve">Der „ServerCommunicator“ ist eine Hilfsklasse, über die dem Server POST-Requests gesendet werden können. Dabei wandelt er die Daten in das vom Server benötigte JSON-Format um. </w:t>
+      </w:r>
+      <w:r>
+        <w:rPr>
+          <w:lang w:val="de-DE"/>
+        </w:rPr>
+        <w:t>Bekommt er eine Antwort, wird diese</w:t>
+      </w:r>
+      <w:r>
+        <w:rPr>
+          <w:lang w:val="de-DE"/>
+        </w:rPr>
+        <w:t xml:space="preserve"> an ein Objekt einer Klasse,</w:t>
+      </w:r>
+      <w:r>
+        <w:rPr>
+          <w:lang w:val="de-DE"/>
+        </w:rPr>
+        <w:t xml:space="preserve"> die</w:t>
+      </w:r>
+      <w:r>
+        <w:rPr>
+          <w:lang w:val="de-DE"/>
+        </w:rPr>
+        <w:t xml:space="preserve"> </w:t>
+      </w:r>
+      <w:r>
+        <w:rPr>
+          <w:lang w:val="de-DE"/>
+        </w:rPr>
+        <w:t xml:space="preserve">das Interface </w:t>
+      </w:r>
+      <w:r>
+        <w:rPr>
+          <w:lang w:val="de-DE"/>
+        </w:rPr>
+        <w:lastRenderedPageBreak/>
+        <w:t>„ICommunicationResult“ implementiert zurückgegeben, um jegliche Antwort annehmen zu können</w:t>
+      </w:r>
+      <w:r>
+        <w:rPr>
+          <w:lang w:val="de-DE"/>
+        </w:rPr>
+        <w:t>.</w:t>
+      </w:r>
+    </w:p>
+    <w:p>
+      <w:pPr>
+        <w:rPr>
+          <w:lang w:val="de-DE"/>
+        </w:rPr>
+      </w:pPr>
+      <w:r>
+        <w:rPr>
+          <w:lang w:val="de-DE"/>
+        </w:rPr>
+        <w:t>Die Klasse „ConnectionSocket“ kann mit einem gültigen Authentifizierungstoken initialis</w:t>
+      </w:r>
+      <w:r>
+        <w:rPr>
+          <w:lang w:val="de-DE"/>
+        </w:rPr>
+        <w:t>iert werden und damit dann eine</w:t>
+      </w:r>
+      <w:r>
+        <w:rPr>
+          <w:lang w:val="de-DE"/>
+        </w:rPr>
+        <w:t xml:space="preserve"> dauerhafte Verbindung zum Server </w:t>
+      </w:r>
+      <w:r>
+        <w:rPr>
+          <w:lang w:val="de-DE"/>
+        </w:rPr>
+        <w:t>aufbauen. Anschließend können mit diesem Objekt alle nötigen Anfragen an den Server getätigt werden und auf Events von diesem reagiert werden.</w:t>
+      </w:r>
+      <w:r>
+        <w:rPr>
+          <w:lang w:val="de-DE"/>
+        </w:rPr>
+        <w:t xml:space="preserve"> Auch beim Socket erfolgt die Kommunikation mit dem Server im JSON-Format.</w:t>
+      </w:r>
+    </w:p>
+    <w:p>
+      <w:pPr>
+        <w:rPr>
+          <w:lang w:val="de-DE"/>
+        </w:rPr>
+      </w:pPr>
+    </w:p>
+    <w:p>
+      <w:pPr>
+        <w:pStyle w:val="Heading5"/>
+        <w:rPr>
+          <w:lang w:val="de-DE"/>
+        </w:rPr>
+      </w:pPr>
+      <w:r>
+        <w:rPr>
+          <w:lang w:val="de-DE"/>
+        </w:rPr>
+        <w:t>Das Hauptmenü</w:t>
+      </w:r>
+    </w:p>
+    <w:p>
+      <w:pPr>
+        <w:rPr>
+          <w:lang w:val="de-DE"/>
+        </w:rPr>
+      </w:pPr>
+      <w:r>
+        <w:rPr>
+          <w:lang w:val="de-DE"/>
+        </w:rPr>
+        <w:t xml:space="preserve">Nach erfolgreichem Anmelden gelangt man in die „MenuActivity“ ( </w:t>
+      </w:r>
+      <w:hyperlink w:anchor="_Bild_3" w:history="1">
+        <w:r>
+          <w:rPr>
+            <w:rStyle w:val="Hyperlink"/>
+            <w:lang w:val="de-DE"/>
+          </w:rPr>
+          <w:t>Bild 3</w:t>
+        </w:r>
+      </w:hyperlink>
+      <w:r>
+        <w:rPr>
+          <w:lang w:val="de-DE"/>
+        </w:rPr>
+        <w:t xml:space="preserve"> ). Von dort aus kann entschieden werden, die Ausrüstung zu wechseln, ein Singleplayer- oder Multiplayer-Spiel</w:t>
+      </w:r>
+      <w:r>
+        <w:rPr>
+          <w:lang w:val="de-DE"/>
+        </w:rPr>
+        <w:t xml:space="preserve"> zu starten, den Ton</w:t>
+      </w:r>
+      <w:r>
+        <w:rPr>
+          <w:lang w:val="de-DE"/>
+        </w:rPr>
+        <w:t xml:space="preserve"> an oder aus zu schalten oder sich abzumelden.</w:t>
+      </w:r>
+      <w:r>
+        <w:rPr>
+          <w:lang w:val="de-DE"/>
+        </w:rPr>
+        <w:t xml:space="preserve"> Außerdem wird dort die Anzahl der gewonnenen Spiele angezeigt. </w:t>
+      </w:r>
+    </w:p>
+    <w:p>
+      <w:pPr>
+        <w:pStyle w:val="Heading5"/>
+        <w:rPr>
+          <w:lang w:val="de-DE"/>
+        </w:rPr>
+      </w:pPr>
+      <w:r>
+        <w:rPr>
+          <w:lang w:val="de-DE"/>
+        </w:rPr>
+        <w:t>Der SoundManager</w:t>
+      </w:r>
+    </w:p>
+    <w:p>
+      <w:pPr>
+        <w:rPr>
+          <w:lang w:val="de-DE"/>
+        </w:rPr>
+      </w:pPr>
+      <w:r>
+        <w:rPr>
+          <w:lang w:val="de-DE"/>
+        </w:rPr>
+        <w:t>Die statische „SoundManager“ Klasse ist für das Abspielen und Loopen der Musik und Effekte zuständig. Sie wurde als statis</w:t>
+      </w:r>
+      <w:r>
+        <w:rPr>
+          <w:lang w:val="de-DE"/>
+        </w:rPr>
+        <w:t>c</w:t>
+      </w:r>
+      <w:r>
+        <w:rPr>
+          <w:lang w:val="de-DE"/>
+        </w:rPr>
+        <w:t>he Klasse implementiert, da der Ton über alle Abschnitt</w:t>
+      </w:r>
+      <w:r>
+        <w:rPr>
+          <w:lang w:val="de-DE"/>
+        </w:rPr>
+        <w:t>e der Applikation hinweg durchgehend laufen muss.</w:t>
+      </w:r>
+      <w:r>
+        <w:rPr>
+          <w:lang w:val="de-DE"/>
+        </w:rPr>
+        <w:t xml:space="preserve"> So ist außerdem sichergestellt, dass der gesamte Ton über eine Stelle ab- oder </w:t>
+      </w:r>
+      <w:r>
+        <w:rPr>
+          <w:lang w:val="de-DE"/>
+        </w:rPr>
+        <w:t>angeschaltet</w:t>
+      </w:r>
+      <w:r>
+        <w:rPr>
+          <w:lang w:val="de-DE"/>
+        </w:rPr>
+        <w:t xml:space="preserve"> werden kann</w:t>
+      </w:r>
+      <w:r>
+        <w:rPr>
+          <w:lang w:val="de-DE"/>
+        </w:rPr>
+        <w:t>.</w:t>
+      </w:r>
+    </w:p>
+    <w:p>
+      <w:pPr>
+        <w:rPr>
+          <w:lang w:val="de-DE"/>
+        </w:rPr>
+      </w:pPr>
+    </w:p>
+    <w:p>
+      <w:pPr>
+        <w:pStyle w:val="Heading5"/>
+        <w:rPr>
+          <w:lang w:val="de-DE"/>
+        </w:rPr>
+      </w:pPr>
+      <w:r>
+        <w:rPr>
+          <w:lang w:val="de-DE"/>
+        </w:rPr>
+        <w:t>Das Ausrüstungsmenü</w:t>
+      </w:r>
+    </w:p>
+    <w:p>
+      <w:pPr>
+        <w:rPr>
+          <w:lang w:val="de-DE"/>
+        </w:rPr>
+      </w:pPr>
+      <w:r>
+        <w:rPr>
+          <w:lang w:val="de-DE"/>
+        </w:rPr>
+        <w:t xml:space="preserve">In der „EquipmentActivity“ ( </w:t>
+      </w:r>
+      <w:hyperlink w:anchor="_Bild_4" w:history="1">
+        <w:r>
+          <w:rPr>
+            <w:rStyle w:val="Hyperlink"/>
+            <w:lang w:val="de-DE"/>
+          </w:rPr>
+          <w:t>Bil</w:t>
+        </w:r>
+        <w:r>
+          <w:rPr>
+            <w:rStyle w:val="Hyperlink"/>
+            <w:lang w:val="de-DE"/>
+          </w:rPr>
+          <w:t>d</w:t>
+        </w:r>
+        <w:r>
+          <w:rPr>
+            <w:rStyle w:val="Hyperlink"/>
+            <w:lang w:val="de-DE"/>
+          </w:rPr>
+          <w:t xml:space="preserve"> 4</w:t>
+        </w:r>
+      </w:hyperlink>
+      <w:r>
+        <w:rPr>
+          <w:lang w:val="de-DE"/>
+        </w:rPr>
+        <w:t xml:space="preserve"> ) kann der Spieler sein </w:t>
+      </w:r>
+      <w:r>
+        <w:rPr>
+          <w:lang w:val="de-DE"/>
+        </w:rPr>
+        <w:t>Reittier</w:t>
+      </w:r>
+      <w:r>
+        <w:rPr>
+          <w:lang w:val="de-DE"/>
+        </w:rPr>
+        <w:t xml:space="preserve"> ändern.</w:t>
+      </w:r>
+      <w:r>
+        <w:rPr>
+          <w:lang w:val="de-DE"/>
+        </w:rPr>
+        <w:t xml:space="preserve"> Dabei wird eine Liste aller Reittiere inklusive ihrer Eigenschaften vom Server geladen.</w:t>
+      </w:r>
+      <w:r>
+        <w:rPr>
+          <w:lang w:val="de-DE"/>
+        </w:rPr>
+        <w:t xml:space="preserve"> Für das ausgewählte Reittier wird eine Vorschau angezeigt. Dafür werden aus der „MountStats“ Klasse, welche </w:t>
+      </w:r>
+      <w:r>
+        <w:rPr>
+          <w:lang w:val="de-DE"/>
+        </w:rPr>
+        <w:t>davor befüllt wur</w:t>
+      </w:r>
+      <w:r>
+        <w:rPr>
+          <w:lang w:val="de-DE"/>
+        </w:rPr>
+        <w:t xml:space="preserve">de, die Eigenschaften sowie das Bild </w:t>
+      </w:r>
+      <w:r>
+        <w:rPr>
+          <w:lang w:val="de-DE"/>
+        </w:rPr>
+        <w:t xml:space="preserve">des Reittiers geladen, </w:t>
+      </w:r>
+      <w:r>
+        <w:rPr>
+          <w:lang w:val="de-DE"/>
+        </w:rPr>
+        <w:t>welches man anschließend in der Vorschau darstellen kann</w:t>
+      </w:r>
+      <w:r>
+        <w:rPr>
+          <w:lang w:val="de-DE"/>
+        </w:rPr>
+        <w:t xml:space="preserve">. Wählt der Spieler eines aus und bestätigt die Auswahl, wird diese Information an den Server weitergeleitet, welcher entsprechende Datenbankeinträge vornimmt. </w:t>
+      </w:r>
+    </w:p>
+    <w:p>
+      <w:pPr>
+        <w:rPr>
+          <w:lang w:val="de-DE"/>
+        </w:rPr>
+      </w:pPr>
+    </w:p>
+    <w:p>
+      <w:pPr>
+        <w:pStyle w:val="Heading5"/>
+        <w:rPr>
+          <w:lang w:val="de-DE"/>
+        </w:rPr>
+      </w:pPr>
+      <w:r>
+        <w:rPr>
+          <w:lang w:val="de-DE"/>
+        </w:rPr>
+        <w:t>Ein Multiplayer-Spiel suchen</w:t>
+      </w:r>
+    </w:p>
+    <w:p>
+      <w:pPr>
+        <w:rPr>
+          <w:lang w:val="de-DE"/>
+        </w:rPr>
+      </w:pPr>
+      <w:r>
+        <w:rPr>
+          <w:lang w:val="de-DE"/>
+        </w:rPr>
+        <w:t>Beim Starten eines Multiplayer-Spiels beim Server ein Event aufgerufen, welches eine Suche nach einem Gegner startet.</w:t>
+      </w:r>
+      <w:r>
+        <w:rPr>
+          <w:lang w:val="de-DE"/>
+        </w:rPr>
+        <w:t xml:space="preserve"> Wenn noch kein anderer Spieler auf ein Spiel wartet, wird der „SearchHandler“ gestartet. Dieser gibt dem Spieler die Information, wie lange er bereits auf ein Spiel wartet in Form eines Zählers. Außerdem wird ihm die Möglichkeit geboten, die Suche abzubrechen.</w:t>
+      </w:r>
+      <w:r>
+        <w:rPr>
+          <w:lang w:val="de-DE"/>
+        </w:rPr>
+        <w:t xml:space="preserve"> </w:t>
+      </w:r>
+      <w:r>
+        <w:rPr>
+          <w:lang w:val="de-DE"/>
+        </w:rPr>
+        <w:t>Gibt es bereits einen suchenden Spieler, so w</w:t>
+      </w:r>
+      <w:r>
+        <w:rPr>
+          <w:lang w:val="de-DE"/>
+        </w:rPr>
+        <w:t>erden</w:t>
+      </w:r>
+      <w:r>
+        <w:rPr>
+          <w:lang w:val="de-DE"/>
+        </w:rPr>
+        <w:t xml:space="preserve"> </w:t>
+      </w:r>
+      <w:r>
+        <w:rPr>
+          <w:lang w:val="de-DE"/>
+        </w:rPr>
+        <w:t>die betroffenen Clients benachrichtigt und ein Spiel gestartet.</w:t>
+      </w:r>
+    </w:p>
+    <w:p>
+      <w:pPr>
+        <w:rPr>
+          <w:lang w:val="de-DE"/>
+        </w:rPr>
+      </w:pPr>
+    </w:p>
+    <w:p>
+      <w:pPr>
+        <w:pStyle w:val="Heading5"/>
+        <w:rPr>
+          <w:lang w:val="de-DE"/>
+        </w:rPr>
+      </w:pPr>
+      <w:r>
+        <w:rPr>
+          <w:lang w:val="de-DE"/>
+        </w:rPr>
+        <w:t>Darstellung von Inhalten</w:t>
+      </w:r>
+    </w:p>
+    <w:p>
+      <w:pPr>
+        <w:rPr>
+          <w:lang w:val="de-DE"/>
+        </w:rPr>
+      </w:pPr>
+      <w:r>
+        <w:rPr>
+          <w:lang w:val="de-DE"/>
+        </w:rPr>
+        <w:t>Um die Applikation auf unterschiedlichen Bildschirmgrößen korrekt darzustellen, wurde die „PixelConverter“-Klasse e</w:t>
+      </w:r>
+      <w:r>
+        <w:rPr>
+          <w:lang w:val="de-DE"/>
+        </w:rPr>
+        <w:t>r</w:t>
+      </w:r>
+      <w:r>
+        <w:rPr>
+          <w:lang w:val="de-DE"/>
+        </w:rPr>
+        <w:t>stellt.</w:t>
+      </w:r>
+      <w:r>
+        <w:rPr>
+          <w:lang w:val="de-DE"/>
+        </w:rPr>
+        <w:t xml:space="preserve"> Diese stellt statische Methoden zur Verfügung, welche Pixelgrößen, die</w:t>
+      </w:r>
+      <w:r>
+        <w:rPr>
+          <w:lang w:val="de-DE"/>
+        </w:rPr>
+        <w:t xml:space="preserve"> übergeben werden, an die Bildschirmgröße anpassen. Dabei müssen die übergebenen Parameter in einem Verhältnis von 1920x1080 Pixel angegeben werden.</w:t>
+      </w:r>
+      <w:r>
+        <w:rPr>
+          <w:lang w:val="de-DE"/>
+        </w:rPr>
+        <w:t xml:space="preserve"> Außerdem </w:t>
+      </w:r>
+      <w:r>
+        <w:rPr>
+          <w:lang w:val="de-DE"/>
+        </w:rPr>
+        <w:lastRenderedPageBreak/>
+        <w:t>stellt die Klasse eine Methode zur Umwandlung von Y-Werten zur Verfügung, welche da</w:t>
+      </w:r>
+      <w:r>
+        <w:rPr>
+          <w:lang w:val="de-DE"/>
+        </w:rPr>
+        <w:t>s Darstellen von Inhalten sehr</w:t>
+      </w:r>
+      <w:r>
+        <w:rPr>
+          <w:lang w:val="de-DE"/>
+        </w:rPr>
+        <w:t xml:space="preserve"> erleichtert.</w:t>
+      </w:r>
+      <w:r>
+        <w:rPr>
+          <w:lang w:val="de-DE"/>
+        </w:rPr>
+        <w:t xml:space="preserve"> Dies wird durch das Umkehren der Y-Achse erreicht, so dass ihr null-</w:t>
+      </w:r>
+      <w:r>
+        <w:rPr>
+          <w:lang w:val="de-DE"/>
+        </w:rPr>
+        <w:t>W</w:t>
+      </w:r>
+      <w:r>
+        <w:rPr>
+          <w:lang w:val="de-DE"/>
+        </w:rPr>
+        <w:t>ert am unteren Bildschirmrand liegt, und nicht wie standardmäßig am oberen.</w:t>
+      </w:r>
+    </w:p>
+    <w:p>
+      <w:pPr>
+        <w:pStyle w:val="Heading5"/>
+        <w:rPr>
+          <w:lang w:val="de-DE"/>
+        </w:rPr>
+      </w:pPr>
+      <w:r>
+        <w:rPr>
+          <w:lang w:val="de-DE"/>
+        </w:rPr>
+        <w:t>Das Spiel</w:t>
+      </w:r>
+    </w:p>
+    <w:p>
+      <w:pPr>
+        <w:rPr>
+          <w:lang w:val="de-DE"/>
+        </w:rPr>
+      </w:pPr>
+      <w:r>
+        <w:rPr>
+          <w:lang w:val="de-DE"/>
+        </w:rPr>
+        <w:t xml:space="preserve">Das Singleplayer- sowie das Multiplayer-Spiel sind für den Client identisch und findet in der „GameActivity“ ( </w:t>
+      </w:r>
+      <w:hyperlink w:anchor="_Bild_5" w:history="1">
+        <w:r>
+          <w:rPr>
+            <w:rStyle w:val="Hyperlink"/>
+            <w:lang w:val="de-DE"/>
+          </w:rPr>
+          <w:t>Bild 5</w:t>
+        </w:r>
+      </w:hyperlink>
+      <w:r>
+        <w:rPr>
+          <w:lang w:val="de-DE"/>
+        </w:rPr>
+        <w:t xml:space="preserve"> ) statt.</w:t>
+      </w:r>
+      <w:r>
+        <w:rPr>
+          <w:lang w:val="de-DE"/>
+        </w:rPr>
+        <w:t xml:space="preserve"> Diese startet die „GameView“</w:t>
+      </w:r>
+      <w:r>
+        <w:rPr>
+          <w:lang w:val="de-DE"/>
+        </w:rPr>
+        <w:t xml:space="preserve"> </w:t>
+      </w:r>
+      <w:r>
+        <w:rPr>
+          <w:lang w:val="de-DE"/>
+        </w:rPr>
+        <w:t>(GV)</w:t>
+      </w:r>
+      <w:r>
+        <w:rPr>
+          <w:lang w:val="de-DE"/>
+        </w:rPr>
+        <w:t xml:space="preserve"> </w:t>
+      </w:r>
+      <w:r>
+        <w:rPr>
+          <w:lang w:val="de-DE"/>
+        </w:rPr>
+        <w:t>und lädt die Reittiere und Lanzen aus einer XML-Datei.</w:t>
+      </w:r>
+      <w:r>
+        <w:rPr>
+          <w:lang w:val="de-DE"/>
+        </w:rPr>
+        <w:t xml:space="preserve"> </w:t>
+      </w:r>
+      <w:r>
+        <w:rPr>
+          <w:lang w:val="de-DE"/>
+        </w:rPr>
+        <w:t xml:space="preserve">Dabei werden deren Bilder bereits in den Arbeitsspeicher geladen, um die Performance im Spiel selbst zu verbessern. </w:t>
+      </w:r>
+      <w:r>
+        <w:rPr>
+          <w:lang w:val="de-DE"/>
+        </w:rPr>
+        <w:t>Im Falle eines Singleplayer-Spiels</w:t>
+      </w:r>
+      <w:r>
+        <w:rPr>
+          <w:lang w:val="de-DE"/>
+        </w:rPr>
+        <w:t xml:space="preserve"> übernimmt der Server</w:t>
+      </w:r>
+      <w:r>
+        <w:rPr>
+          <w:lang w:val="de-DE"/>
+        </w:rPr>
+        <w:t xml:space="preserve"> lediglich</w:t>
+      </w:r>
+      <w:r>
+        <w:rPr>
+          <w:lang w:val="de-DE"/>
+        </w:rPr>
+        <w:t xml:space="preserve"> die Kontrolle des Gegners.</w:t>
+      </w:r>
+      <w:r>
+        <w:rPr>
+          <w:lang w:val="de-DE"/>
+        </w:rPr>
+        <w:t xml:space="preserve"> </w:t>
+      </w:r>
+      <w:r>
+        <w:rPr>
+          <w:lang w:val="de-DE"/>
+        </w:rPr>
+        <w:t>Die Informationen über das Spiel werden</w:t>
+      </w:r>
+      <w:r>
+        <w:rPr>
+          <w:lang w:val="de-DE"/>
+        </w:rPr>
+        <w:t xml:space="preserve"> </w:t>
+      </w:r>
+      <w:r>
+        <w:rPr>
+          <w:lang w:val="de-DE"/>
+        </w:rPr>
+        <w:t>mit dem Server</w:t>
+      </w:r>
+      <w:r>
+        <w:rPr>
+          <w:lang w:val="de-DE"/>
+        </w:rPr>
+        <w:t xml:space="preserve"> dauerhaft über den Socket ausgetauscht.</w:t>
+      </w:r>
+      <w:r>
+        <w:rPr>
+          <w:lang w:val="de-DE"/>
+        </w:rPr>
+        <w:t xml:space="preserve"> Zum Zeichnen der Inhalte wird die übliche Methode von Update- und Draw-Loops</w:t>
+      </w:r>
+      <w:r>
+        <w:rPr>
+          <w:lang w:val="de-DE"/>
+        </w:rPr>
+        <w:t xml:space="preserve"> auf ein</w:t>
+      </w:r>
+      <w:r>
+        <w:rPr>
+          <w:lang w:val="de-DE"/>
+        </w:rPr>
+        <w:t>em</w:t>
+      </w:r>
+      <w:r>
+        <w:rPr>
+          <w:lang w:val="de-DE"/>
+        </w:rPr>
+        <w:t xml:space="preserve"> </w:t>
+      </w:r>
+      <w:r>
+        <w:rPr>
+          <w:lang w:val="de-DE"/>
+        </w:rPr>
+        <w:t>„</w:t>
+      </w:r>
+      <w:r>
+        <w:rPr>
+          <w:lang w:val="de-DE"/>
+        </w:rPr>
+        <w:t>SurfaceView</w:t>
+      </w:r>
+      <w:r>
+        <w:rPr>
+          <w:lang w:val="de-DE"/>
+        </w:rPr>
+        <w:t>“</w:t>
+      </w:r>
+      <w:r>
+        <w:rPr>
+          <w:lang w:val="de-DE"/>
+        </w:rPr>
+        <w:t xml:space="preserve"> </w:t>
+      </w:r>
+      <w:r>
+        <w:rPr>
+          <w:lang w:val="de-DE"/>
+        </w:rPr>
+        <w:t xml:space="preserve"> (SV) </w:t>
+      </w:r>
+      <w:r>
+        <w:rPr>
+          <w:lang w:val="de-DE"/>
+        </w:rPr>
+        <w:t>genutzt.</w:t>
+      </w:r>
+    </w:p>
+    <w:p>
+      <w:pPr>
+        <w:rPr>
+          <w:iCs/>
+          <w:lang w:val="de-DE"/>
+        </w:rPr>
+      </w:pPr>
+      <w:r>
+        <w:rPr>
+          <w:lang w:val="de-DE"/>
+        </w:rPr>
+        <w:t>Für das Laden der Bilder wurde die Klasse „BitmapManager“</w:t>
+      </w:r>
+      <w:r>
+        <w:rPr>
+          <w:lang w:val="de-DE"/>
+        </w:rPr>
+        <w:t xml:space="preserve"> (BM)</w:t>
+      </w:r>
+      <w:r>
+        <w:rPr>
+          <w:lang w:val="de-DE"/>
+        </w:rPr>
+        <w:t xml:space="preserve"> erstellt, welche sicherstellt, dass jedes Bild nur einmal in den Speicher geladen wird, somit die Performance ve</w:t>
+      </w:r>
+      <w:r>
+        <w:rPr>
+          <w:lang w:val="de-DE"/>
+        </w:rPr>
+        <w:t xml:space="preserve">rbessert und das Nutzen der </w:t>
+      </w:r>
+      <w:r>
+        <w:rPr>
+          <w:lang w:val="de-DE"/>
+        </w:rPr>
+        <w:t>vielen Bilder</w:t>
+      </w:r>
+      <w:r>
+        <w:rPr>
+          <w:lang w:val="de-DE"/>
+        </w:rPr>
+        <w:t xml:space="preserve"> i</w:t>
+      </w:r>
+      <w:r>
+        <w:rPr>
+          <w:lang w:val="de-DE"/>
+        </w:rPr>
+        <w:t>m Spiel</w:t>
+      </w:r>
+      <w:r>
+        <w:rPr>
+          <w:lang w:val="de-DE"/>
+        </w:rPr>
+        <w:t xml:space="preserve"> erleichtert.</w:t>
+      </w:r>
+      <w:r>
+        <w:rPr>
+          <w:lang w:val="de-DE"/>
+        </w:rPr>
+        <w:t xml:space="preserve"> Hierbei ist der Code-Abschnitt aus </w:t>
+      </w:r>
+      <w:hyperlink w:anchor="_Snippet_3" w:history="1">
+        <w:r>
+          <w:rPr>
+            <w:rStyle w:val="Hyperlink"/>
+            <w:lang w:val="de-DE"/>
+          </w:rPr>
+          <w:t>Snippet 3</w:t>
+        </w:r>
+      </w:hyperlink>
+      <w:r>
+        <w:rPr>
+          <w:lang w:val="de-DE"/>
+        </w:rPr>
+        <w:t xml:space="preserve"> besonders erwähnenswert.</w:t>
+      </w:r>
+      <w:r>
+        <w:rPr>
+          <w:lang w:val="de-DE"/>
+        </w:rPr>
+        <w:t xml:space="preserve"> Dort werden zunächst nur die Informationen des Bildes geladen und die benötigte Skalierung aus diesen berechnet, um das Bild direkt in der benötigten Größe zu laden. Dies verhindert unnötiges Laden zu großer Bilder</w:t>
+      </w:r>
+      <w:r>
+        <w:rPr>
+          <w:lang w:val="de-DE"/>
+        </w:rPr>
+        <w:t xml:space="preserve"> und verbessert </w:t>
+      </w:r>
+      <w:r>
+        <w:rPr>
+          <w:lang w:val="de-DE"/>
+        </w:rPr>
+        <w:t>damit die Performance erheblich. Die Funktion „</w:t>
+      </w:r>
+      <w:r>
+        <w:rPr>
+          <w:i/>
+          <w:iCs/>
+          <w:lang w:val="de-DE"/>
+        </w:rPr>
+        <w:t xml:space="preserve">calculateInSampleSize” </w:t>
+      </w:r>
+      <w:r>
+        <w:rPr>
+          <w:iCs/>
+          <w:lang w:val="de-DE"/>
+        </w:rPr>
+        <w:t>ist</w:t>
+      </w:r>
+      <w:r>
+        <w:rPr>
+          <w:iCs/>
+          <w:lang w:val="de-DE"/>
+        </w:rPr>
+        <w:t xml:space="preserve"> </w:t>
+      </w:r>
+      <w:r>
+        <w:rPr>
+          <w:iCs/>
+          <w:lang w:val="de-DE"/>
+        </w:rPr>
+        <w:t>dabei</w:t>
+      </w:r>
+      <w:r>
+        <w:rPr>
+          <w:iCs/>
+          <w:lang w:val="de-DE"/>
+        </w:rPr>
+        <w:t xml:space="preserve"> der Android </w:t>
+      </w:r>
+      <w:r>
+        <w:rPr>
+          <w:iCs/>
+          <w:lang w:val="de-DE"/>
+        </w:rPr>
+        <w:t>Dokumen</w:t>
+      </w:r>
+      <w:r>
+        <w:rPr>
+          <w:iCs/>
+          <w:lang w:val="de-DE"/>
+        </w:rPr>
+        <w:t>tation</w:t>
+      </w:r>
+      <w:r>
+        <w:rPr>
+          <w:rStyle w:val="FootnoteReference"/>
+          <w:iCs/>
+          <w:lang w:val="de-DE"/>
+        </w:rPr>
+        <w:footnoteReference w:id="1"/>
+      </w:r>
+      <w:r>
+        <w:rPr>
+          <w:iCs/>
+          <w:lang w:val="de-DE"/>
+        </w:rPr>
+        <w:t xml:space="preserve"> entnommen</w:t>
+      </w:r>
+      <w:r>
+        <w:rPr>
+          <w:iCs/>
+          <w:lang w:val="de-DE"/>
+        </w:rPr>
+        <w:t xml:space="preserve">. Des Weiteren fügt der </w:t>
+      </w:r>
+      <w:r>
+        <w:rPr>
+          <w:lang w:val="de-DE"/>
+        </w:rPr>
+        <w:t>BM</w:t>
+      </w:r>
+      <w:r>
+        <w:rPr>
+          <w:iCs/>
+          <w:lang w:val="de-DE"/>
+        </w:rPr>
+        <w:t xml:space="preserve"> </w:t>
+      </w:r>
+      <w:r>
+        <w:rPr>
+          <w:iCs/>
+          <w:lang w:val="de-DE"/>
+        </w:rPr>
+        <w:t>die Bitmaps des Spielers und seines Reittieres zusammen, um die Anzahl der Zeichenvorgänge während des Spieles zu reduzieren.</w:t>
+      </w:r>
+    </w:p>
+    <w:p>
+      <w:pPr>
+        <w:rPr>
+          <w:lang w:val="de-DE"/>
+        </w:rPr>
+      </w:pPr>
+      <w:r>
+        <w:rPr>
+          <w:iCs/>
+          <w:lang w:val="de-DE"/>
+        </w:rPr>
+        <w:t>Während der durchgängigen Updates durch den Server werden die einzelnen Objekte der Spieler aktu</w:t>
+      </w:r>
+      <w:r>
+        <w:rPr>
+          <w:iCs/>
+          <w:lang w:val="de-DE"/>
+        </w:rPr>
+        <w:t>alisiert. Diese werden bei jedem Update der</w:t>
+      </w:r>
+      <w:r>
+        <w:rPr>
+          <w:iCs/>
+          <w:lang w:val="de-DE"/>
+        </w:rPr>
+        <w:t xml:space="preserve"> </w:t>
+      </w:r>
+      <w:r>
+        <w:rPr>
+          <w:lang w:val="de-DE"/>
+        </w:rPr>
+        <w:t>GV</w:t>
+      </w:r>
+      <w:r>
+        <w:rPr>
+          <w:lang w:val="de-DE"/>
+        </w:rPr>
+        <w:t xml:space="preserve"> geladen und auf die </w:t>
+      </w:r>
+      <w:r>
+        <w:rPr>
+          <w:lang w:val="de-DE"/>
+        </w:rPr>
+        <w:t>SV gezeichnet.</w:t>
+      </w:r>
+      <w:r>
+        <w:rPr>
+          <w:lang w:val="de-DE"/>
+        </w:rPr>
+        <w:t xml:space="preserve"> Eine Besonderheit ist, dass das Hintergrundbild von der Mitte ab Identisch ist. Außerdem wird das Bild auf der Spielerseite zweimal nebeneinander gezeichnet, um es ohne „Sprünge“ nach „Links ziehen“ zu können.</w:t>
+      </w:r>
+      <w:r>
+        <w:rPr>
+          <w:lang w:val="de-DE"/>
+        </w:rPr>
+        <w:t xml:space="preserve"> Dabei werden – sobald eines der Bilder den linken Bildschirmrand verlässt – beide wieder in die Startposition </w:t>
+      </w:r>
+      <w:r>
+        <w:rPr>
+          <w:lang w:val="de-DE"/>
+        </w:rPr>
+        <w:t>zurückgesetzt</w:t>
+      </w:r>
+      <w:r>
+        <w:rPr>
+          <w:lang w:val="de-DE"/>
+        </w:rPr>
+        <w:t>.</w:t>
+      </w:r>
+      <w:r>
+        <w:rPr>
+          <w:lang w:val="de-DE"/>
+        </w:rPr>
+        <w:t xml:space="preserve"> Auf der Gegnerseite ist dies nicht möglich, da auf einer SV keine Z-Achse existiert und somit das neueste Bild immer den eigenen Hintergrund überschreibt. </w:t>
+      </w:r>
+      <w:r>
+        <w:rPr>
+          <w:lang w:val="de-DE"/>
+        </w:rPr>
+        <w:t>Deshalb musste der Ablauf so implementiert werden, dass die Spielerseite von der Gegnerseite mit einem Ausschnitt des Hintergrunds überschrieben wird. Dabei wird bei jedem Zeichenvorgang der richtige Ausschnitt berechnet, zugeschnitten und auf die Leinwand gezeichnet.</w:t>
+      </w:r>
+      <w:r>
+        <w:rPr>
+          <w:lang w:val="de-DE"/>
+        </w:rPr>
+        <w:t xml:space="preserve"> Aus gleichen Gründen muss bei jedem Update</w:t>
+      </w:r>
+      <w:r>
+        <w:rPr>
+          <w:lang w:val="de-DE"/>
+        </w:rPr>
+        <w:t xml:space="preserve"> die gesamte</w:t>
+      </w:r>
+      <w:r>
+        <w:rPr>
+          <w:lang w:val="de-DE"/>
+        </w:rPr>
+        <w:t xml:space="preserve"> Leinwand neu gezeichnet werden.</w:t>
+      </w:r>
+      <w:r>
+        <w:rPr>
+          <w:lang w:val="de-DE"/>
+        </w:rPr>
+        <w:t xml:space="preserve"> Die Hintergrundbewegung, sowie die Position der Spieler auf der „Minimap“ werden dabei aus der Geschwindigkeit und Position der Spieler berechnet.</w:t>
+      </w:r>
+    </w:p>
+    <w:p>
+      <w:pPr>
+        <w:rPr>
+          <w:iCs/>
+          <w:lang w:val="de-DE"/>
+        </w:rPr>
+      </w:pPr>
+      <w:r>
+        <w:rPr>
+          <w:lang w:val="de-DE"/>
+        </w:rPr>
+        <w:t>Sobald die Clients die Information des Zusammenstoßes der Spieler erhalten, starten sie eine Animation, bei der jeweils der Gegner mit seinem Hintergrund aus dem rechte</w:t>
+      </w:r>
+      <w:r>
+        <w:rPr>
+          <w:lang w:val="de-DE"/>
+        </w:rPr>
+        <w:t>n Bildschirmrand gezogen wird</w:t>
       </w:r>
       <w:bookmarkStart w:id="24" w:name="_GoBack"/>
       <w:bookmarkEnd w:id="24"/>
@@ -5177,20 +6340,43 @@
         <w:rPr>
           <w:lang w:val="de-DE"/>
         </w:rPr>
-        <w:t>tigt und</w:t>
-      </w:r>
-      <w:r>
-        <w:rPr>
-          <w:lang w:val="de-DE"/>
-        </w:rPr>
-        <w:t xml:space="preserve"> zurück auf die „LoginActivity“ geleitet.</w:t>
-      </w:r>
-      <w:r>
-        <w:rPr>
-          <w:lang w:val="de-DE"/>
-        </w:rPr>
-        <w:t xml:space="preserve"> Andernfalls wird eine Fehlermeldung ausgegeben.</w:t>
-      </w:r>
+        <w:t xml:space="preserve">. Anschließend wird der Gegner </w:t>
+      </w:r>
+    </w:p>
+    <w:p>
+      <w:pPr>
+        <w:rPr>
+          <w:lang w:val="de-DE"/>
+        </w:rPr>
+      </w:pPr>
+      <w:r>
+        <w:rPr>
+          <w:vanish/>
+          <w:lang w:val="de-DE"/>
+        </w:rPr>
+        <w:t xml:space="preserve"> </w:t>
+      </w:r>
+      <w:r>
+        <w:rPr>
+          <w:vanish/>
+          <w:lang w:val="de-DE"/>
+        </w:rPr>
+        <w:t>HiH</w:t>
+      </w:r>
+    </w:p>
+    <w:p>
+      <w:pPr>
+        <w:rPr>
+          <w:lang w:val="de-DE"/>
+        </w:rPr>
+      </w:pPr>
+    </w:p>
+    <w:p>
+      <w:pPr>
+        <w:rPr>
+          <w:lang w:val="de-DE"/>
+        </w:rPr>
+      </w:pPr>
     </w:p>
     <w:p>
       <w:pPr>
@@ -5248,7 +6434,7 @@
           <w:lang w:val="de-DE"/>
         </w:rPr>
       </w:pPr>
-      <w:bookmarkStart w:id="25" w:name="_Toc533085469"/>
+      <w:bookmarkStart w:id="25" w:name="_Toc533147674"/>
       <w:r>
         <w:rPr>
           <w:lang w:val="de-DE"/>
@@ -5472,6 +6658,7 @@
         <w:rPr>
           <w:lang w:val="de-DE"/>
         </w:rPr>
+        <w:lastRenderedPageBreak/>
         <w:t>Nach der Authentifizierung gelangt man in ein Hauptmenü, in dem der Nutzer ein Einzel- und Mehrspieler Spiel starten kann. Außerdem kann er dort seine Siege einsehen und sich ausloggen.</w:t>
       </w:r>
     </w:p>
@@ -5609,7 +6796,7 @@
           <w:lang w:val="de-DE"/>
         </w:rPr>
       </w:pPr>
-      <w:bookmarkStart w:id="26" w:name="_Toc533085470"/>
+      <w:bookmarkStart w:id="26" w:name="_Toc533147675"/>
       <w:r>
         <w:rPr>
           <w:lang w:val="de-DE"/>
@@ -6291,6 +7478,7 @@
               <w:rPr>
                 <w:rFonts w:cstheme="minorHAnsi"/>
               </w:rPr>
+              <w:lastRenderedPageBreak/>
               <w:t>05.10.2018</w:t>
             </w:r>
           </w:p>
@@ -6707,7 +7895,6 @@
               <w:rPr>
                 <w:rFonts w:cstheme="minorHAnsi"/>
               </w:rPr>
-              <w:lastRenderedPageBreak/>
               <w:t>30.11.2018</w:t>
             </w:r>
           </w:p>
@@ -8048,16 +9235,10 @@
       <w:pPr>
         <w:pStyle w:val="Heading4"/>
         <w:jc w:val="center"/>
-        <w:rPr>
-          <w:lang w:val="de-DE"/>
-        </w:rPr>
       </w:pPr>
       <w:bookmarkStart w:id="35" w:name="_Diagramm_2"/>
       <w:bookmarkEnd w:id="35"/>
       <w:r>
-        <w:rPr>
-          <w:lang w:val="de-DE"/>
-        </w:rPr>
         <w:t>Diagramm 2</w:t>
       </w:r>
     </w:p>
@@ -9289,16 +10470,10 @@
       <w:pPr>
         <w:pStyle w:val="Heading4"/>
         <w:jc w:val="center"/>
-        <w:rPr>
-          <w:lang w:val="de-DE"/>
-        </w:rPr>
       </w:pPr>
       <w:bookmarkStart w:id="36" w:name="_Snippet_1"/>
       <w:bookmarkEnd w:id="36"/>
       <w:r>
-        <w:rPr>
-          <w:lang w:val="de-DE"/>
-        </w:rPr>
         <w:t>Snippet 1</w:t>
       </w:r>
     </w:p>
@@ -10486,8 +11661,972 @@
         <w:t>Snippet 2</w:t>
       </w:r>
     </w:p>
+    <w:p>
+      <w:pPr>
+        <w:shd w:val="clear" w:color="auto" w:fill="2B2B2B"/>
+        <w:tabs>
+          <w:tab w:val="left" w:pos="916"/>
+          <w:tab w:val="left" w:pos="1832"/>
+          <w:tab w:val="left" w:pos="2748"/>
+          <w:tab w:val="left" w:pos="3664"/>
+          <w:tab w:val="left" w:pos="4580"/>
+          <w:tab w:val="left" w:pos="5496"/>
+          <w:tab w:val="left" w:pos="6412"/>
+          <w:tab w:val="left" w:pos="7328"/>
+          <w:tab w:val="left" w:pos="8244"/>
+          <w:tab w:val="left" w:pos="9160"/>
+          <w:tab w:val="left" w:pos="10076"/>
+          <w:tab w:val="left" w:pos="10992"/>
+          <w:tab w:val="left" w:pos="11908"/>
+          <w:tab w:val="left" w:pos="12824"/>
+          <w:tab w:val="left" w:pos="13740"/>
+          <w:tab w:val="left" w:pos="14656"/>
+        </w:tabs>
+        <w:spacing w:after="0" w:line="240" w:lineRule="auto"/>
+        <w:rPr>
+          <w:rFonts w:ascii="Courier New" w:eastAsia="Times New Roman" w:hAnsi="Courier New" w:cs="Courier New"/>
+          <w:color w:val="A9B7C6"/>
+          <w:sz w:val="20"/>
+          <w:szCs w:val="20"/>
+          <w:lang w:eastAsia="de-DE"/>
+        </w:rPr>
+      </w:pPr>
+      <w:r>
+        <w:rPr>
+          <w:rFonts w:ascii="Courier New" w:eastAsia="Times New Roman" w:hAnsi="Courier New" w:cs="Courier New"/>
+          <w:color w:val="A9B7C6"/>
+          <w:sz w:val="20"/>
+          <w:szCs w:val="20"/>
+          <w:lang w:eastAsia="de-DE"/>
+        </w:rPr>
+        <w:t xml:space="preserve">BitmapFactory.Options bitmapOptions = </w:t>
+      </w:r>
+      <w:r>
+        <w:rPr>
+          <w:rFonts w:ascii="Courier New" w:eastAsia="Times New Roman" w:hAnsi="Courier New" w:cs="Courier New"/>
+          <w:color w:val="CC7832"/>
+          <w:sz w:val="20"/>
+          <w:szCs w:val="20"/>
+          <w:lang w:eastAsia="de-DE"/>
+        </w:rPr>
+        <w:t xml:space="preserve">new </w:t>
+      </w:r>
+      <w:r>
+        <w:rPr>
+          <w:rFonts w:ascii="Courier New" w:eastAsia="Times New Roman" w:hAnsi="Courier New" w:cs="Courier New"/>
+          <w:color w:val="A9B7C6"/>
+          <w:sz w:val="20"/>
+          <w:szCs w:val="20"/>
+          <w:lang w:eastAsia="de-DE"/>
+        </w:rPr>
+        <w:t>BitmapFactory.Options()</w:t>
+      </w:r>
+      <w:r>
+        <w:rPr>
+          <w:rFonts w:ascii="Courier New" w:eastAsia="Times New Roman" w:hAnsi="Courier New" w:cs="Courier New"/>
+          <w:color w:val="CC7832"/>
+          <w:sz w:val="20"/>
+          <w:szCs w:val="20"/>
+          <w:lang w:eastAsia="de-DE"/>
+        </w:rPr>
+        <w:t>;</w:t>
+      </w:r>
+      <w:r>
+        <w:rPr>
+          <w:rFonts w:ascii="Courier New" w:eastAsia="Times New Roman" w:hAnsi="Courier New" w:cs="Courier New"/>
+          <w:color w:val="CC7832"/>
+          <w:sz w:val="20"/>
+          <w:szCs w:val="20"/>
+          <w:lang w:eastAsia="de-DE"/>
+        </w:rPr>
+        <w:br/>
+      </w:r>
+      <w:r>
+        <w:rPr>
+          <w:rFonts w:ascii="Courier New" w:eastAsia="Times New Roman" w:hAnsi="Courier New" w:cs="Courier New"/>
+          <w:color w:val="A9B7C6"/>
+          <w:sz w:val="20"/>
+          <w:szCs w:val="20"/>
+          <w:lang w:eastAsia="de-DE"/>
+        </w:rPr>
+        <w:t>bitmapOptions.</w:t>
+      </w:r>
+      <w:r>
+        <w:rPr>
+          <w:rFonts w:ascii="Courier New" w:eastAsia="Times New Roman" w:hAnsi="Courier New" w:cs="Courier New"/>
+          <w:color w:val="9876AA"/>
+          <w:sz w:val="20"/>
+          <w:szCs w:val="20"/>
+          <w:lang w:eastAsia="de-DE"/>
+        </w:rPr>
+        <w:t xml:space="preserve">inJustDecodeBounds </w:t>
+      </w:r>
+      <w:r>
+        <w:rPr>
+          <w:rFonts w:ascii="Courier New" w:eastAsia="Times New Roman" w:hAnsi="Courier New" w:cs="Courier New"/>
+          <w:color w:val="A9B7C6"/>
+          <w:sz w:val="20"/>
+          <w:szCs w:val="20"/>
+          <w:lang w:eastAsia="de-DE"/>
+        </w:rPr>
+        <w:t xml:space="preserve">= </w:t>
+      </w:r>
+      <w:r>
+        <w:rPr>
+          <w:rFonts w:ascii="Courier New" w:eastAsia="Times New Roman" w:hAnsi="Courier New" w:cs="Courier New"/>
+          <w:color w:val="CC7832"/>
+          <w:sz w:val="20"/>
+          <w:szCs w:val="20"/>
+          <w:lang w:eastAsia="de-DE"/>
+        </w:rPr>
+        <w:t>true;</w:t>
+      </w:r>
+      <w:r>
+        <w:rPr>
+          <w:rFonts w:ascii="Courier New" w:eastAsia="Times New Roman" w:hAnsi="Courier New" w:cs="Courier New"/>
+          <w:color w:val="CC7832"/>
+          <w:sz w:val="20"/>
+          <w:szCs w:val="20"/>
+          <w:lang w:eastAsia="de-DE"/>
+        </w:rPr>
+        <w:br/>
+      </w:r>
+      <w:r>
+        <w:rPr>
+          <w:rFonts w:ascii="Courier New" w:eastAsia="Times New Roman" w:hAnsi="Courier New" w:cs="Courier New"/>
+          <w:color w:val="CC7832"/>
+          <w:sz w:val="20"/>
+          <w:szCs w:val="20"/>
+          <w:lang w:eastAsia="de-DE"/>
+        </w:rPr>
+        <w:br/>
+      </w:r>
+      <w:r>
+        <w:rPr>
+          <w:rFonts w:ascii="Courier New" w:eastAsia="Times New Roman" w:hAnsi="Courier New" w:cs="Courier New"/>
+          <w:color w:val="A9B7C6"/>
+          <w:sz w:val="20"/>
+          <w:szCs w:val="20"/>
+          <w:lang w:eastAsia="de-DE"/>
+        </w:rPr>
+        <w:t>BitmapFactory.</w:t>
+      </w:r>
+      <w:r>
+        <w:rPr>
+          <w:rFonts w:ascii="Courier New" w:eastAsia="Times New Roman" w:hAnsi="Courier New" w:cs="Courier New"/>
+          <w:i/>
+          <w:iCs/>
+          <w:color w:val="A9B7C6"/>
+          <w:sz w:val="20"/>
+          <w:szCs w:val="20"/>
+          <w:lang w:eastAsia="de-DE"/>
+        </w:rPr>
+        <w:t>decodeResource</w:t>
+      </w:r>
+      <w:r>
+        <w:rPr>
+          <w:rFonts w:ascii="Courier New" w:eastAsia="Times New Roman" w:hAnsi="Courier New" w:cs="Courier New"/>
+          <w:color w:val="A9B7C6"/>
+          <w:sz w:val="20"/>
+          <w:szCs w:val="20"/>
+          <w:lang w:eastAsia="de-DE"/>
+        </w:rPr>
+        <w:t>(</w:t>
+      </w:r>
+      <w:r>
+        <w:rPr>
+          <w:rFonts w:ascii="Courier New" w:eastAsia="Times New Roman" w:hAnsi="Courier New" w:cs="Courier New"/>
+          <w:color w:val="9876AA"/>
+          <w:sz w:val="20"/>
+          <w:szCs w:val="20"/>
+          <w:lang w:eastAsia="de-DE"/>
+        </w:rPr>
+        <w:t>context</w:t>
+      </w:r>
+      <w:r>
+        <w:rPr>
+          <w:rFonts w:ascii="Courier New" w:eastAsia="Times New Roman" w:hAnsi="Courier New" w:cs="Courier New"/>
+          <w:color w:val="A9B7C6"/>
+          <w:sz w:val="20"/>
+          <w:szCs w:val="20"/>
+          <w:lang w:eastAsia="de-DE"/>
+        </w:rPr>
+        <w:t>.getResources()</w:t>
+      </w:r>
+      <w:r>
+        <w:rPr>
+          <w:rFonts w:ascii="Courier New" w:eastAsia="Times New Roman" w:hAnsi="Courier New" w:cs="Courier New"/>
+          <w:color w:val="CC7832"/>
+          <w:sz w:val="20"/>
+          <w:szCs w:val="20"/>
+          <w:lang w:eastAsia="de-DE"/>
+        </w:rPr>
+        <w:t xml:space="preserve">, </w:t>
+      </w:r>
+      <w:r>
+        <w:rPr>
+          <w:rFonts w:ascii="Courier New" w:eastAsia="Times New Roman" w:hAnsi="Courier New" w:cs="Courier New"/>
+          <w:color w:val="A9B7C6"/>
+          <w:sz w:val="20"/>
+          <w:szCs w:val="20"/>
+          <w:lang w:eastAsia="de-DE"/>
+        </w:rPr>
+        <w:t>resource</w:t>
+      </w:r>
+      <w:r>
+        <w:rPr>
+          <w:rFonts w:ascii="Courier New" w:eastAsia="Times New Roman" w:hAnsi="Courier New" w:cs="Courier New"/>
+          <w:color w:val="CC7832"/>
+          <w:sz w:val="20"/>
+          <w:szCs w:val="20"/>
+          <w:lang w:eastAsia="de-DE"/>
+        </w:rPr>
+        <w:t xml:space="preserve">, </w:t>
+      </w:r>
+      <w:r>
+        <w:rPr>
+          <w:rFonts w:ascii="Courier New" w:eastAsia="Times New Roman" w:hAnsi="Courier New" w:cs="Courier New"/>
+          <w:color w:val="A9B7C6"/>
+          <w:sz w:val="20"/>
+          <w:szCs w:val="20"/>
+          <w:lang w:eastAsia="de-DE"/>
+        </w:rPr>
+        <w:t>bitmapOptions)</w:t>
+      </w:r>
+      <w:r>
+        <w:rPr>
+          <w:rFonts w:ascii="Courier New" w:eastAsia="Times New Roman" w:hAnsi="Courier New" w:cs="Courier New"/>
+          <w:color w:val="CC7832"/>
+          <w:sz w:val="20"/>
+          <w:szCs w:val="20"/>
+          <w:lang w:eastAsia="de-DE"/>
+        </w:rPr>
+        <w:t>;</w:t>
+      </w:r>
+      <w:r>
+        <w:rPr>
+          <w:rFonts w:ascii="Courier New" w:eastAsia="Times New Roman" w:hAnsi="Courier New" w:cs="Courier New"/>
+          <w:color w:val="CC7832"/>
+          <w:sz w:val="20"/>
+          <w:szCs w:val="20"/>
+          <w:lang w:eastAsia="de-DE"/>
+        </w:rPr>
+        <w:br/>
+      </w:r>
+      <w:r>
+        <w:rPr>
+          <w:rFonts w:ascii="Courier New" w:eastAsia="Times New Roman" w:hAnsi="Courier New" w:cs="Courier New"/>
+          <w:color w:val="A9B7C6"/>
+          <w:sz w:val="20"/>
+          <w:szCs w:val="20"/>
+          <w:lang w:eastAsia="de-DE"/>
+        </w:rPr>
+        <w:t>bitmapOptions.</w:t>
+      </w:r>
+      <w:r>
+        <w:rPr>
+          <w:rFonts w:ascii="Courier New" w:eastAsia="Times New Roman" w:hAnsi="Courier New" w:cs="Courier New"/>
+          <w:color w:val="9876AA"/>
+          <w:sz w:val="20"/>
+          <w:szCs w:val="20"/>
+          <w:lang w:eastAsia="de-DE"/>
+        </w:rPr>
+        <w:t xml:space="preserve">inSampleSize </w:t>
+      </w:r>
+      <w:r>
+        <w:rPr>
+          <w:rFonts w:ascii="Courier New" w:eastAsia="Times New Roman" w:hAnsi="Courier New" w:cs="Courier New"/>
+          <w:color w:val="A9B7C6"/>
+          <w:sz w:val="20"/>
+          <w:szCs w:val="20"/>
+          <w:lang w:eastAsia="de-DE"/>
+        </w:rPr>
+        <w:t>= GameView.</w:t>
+      </w:r>
+      <w:r>
+        <w:rPr>
+          <w:rFonts w:ascii="Courier New" w:eastAsia="Times New Roman" w:hAnsi="Courier New" w:cs="Courier New"/>
+          <w:i/>
+          <w:iCs/>
+          <w:color w:val="A9B7C6"/>
+          <w:sz w:val="20"/>
+          <w:szCs w:val="20"/>
+          <w:lang w:eastAsia="de-DE"/>
+        </w:rPr>
+        <w:t>calculateInSampleSize</w:t>
+      </w:r>
+      <w:r>
+        <w:rPr>
+          <w:rFonts w:ascii="Courier New" w:eastAsia="Times New Roman" w:hAnsi="Courier New" w:cs="Courier New"/>
+          <w:color w:val="A9B7C6"/>
+          <w:sz w:val="20"/>
+          <w:szCs w:val="20"/>
+          <w:lang w:eastAsia="de-DE"/>
+        </w:rPr>
+        <w:t>(bitmapOptions</w:t>
+      </w:r>
+      <w:r>
+        <w:rPr>
+          <w:rFonts w:ascii="Courier New" w:eastAsia="Times New Roman" w:hAnsi="Courier New" w:cs="Courier New"/>
+          <w:color w:val="CC7832"/>
+          <w:sz w:val="20"/>
+          <w:szCs w:val="20"/>
+          <w:lang w:eastAsia="de-DE"/>
+        </w:rPr>
+        <w:t xml:space="preserve">, </w:t>
+      </w:r>
+      <w:r>
+        <w:rPr>
+          <w:rFonts w:ascii="Courier New" w:eastAsia="Times New Roman" w:hAnsi="Courier New" w:cs="Courier New"/>
+          <w:color w:val="A9B7C6"/>
+          <w:sz w:val="20"/>
+          <w:szCs w:val="20"/>
+          <w:lang w:eastAsia="de-DE"/>
+        </w:rPr>
+        <w:t>PixelConverter.</w:t>
+      </w:r>
+      <w:r>
+        <w:rPr>
+          <w:rFonts w:ascii="Courier New" w:eastAsia="Times New Roman" w:hAnsi="Courier New" w:cs="Courier New"/>
+          <w:i/>
+          <w:iCs/>
+          <w:color w:val="A9B7C6"/>
+          <w:sz w:val="20"/>
+          <w:szCs w:val="20"/>
+          <w:lang w:eastAsia="de-DE"/>
+        </w:rPr>
+        <w:t>convertWidth</w:t>
+      </w:r>
+      <w:r>
+        <w:rPr>
+          <w:rFonts w:ascii="Courier New" w:eastAsia="Times New Roman" w:hAnsi="Courier New" w:cs="Courier New"/>
+          <w:color w:val="A9B7C6"/>
+          <w:sz w:val="20"/>
+          <w:szCs w:val="20"/>
+          <w:lang w:eastAsia="de-DE"/>
+        </w:rPr>
+        <w:t>(width</w:t>
+      </w:r>
+      <w:r>
+        <w:rPr>
+          <w:rFonts w:ascii="Courier New" w:eastAsia="Times New Roman" w:hAnsi="Courier New" w:cs="Courier New"/>
+          <w:color w:val="CC7832"/>
+          <w:sz w:val="20"/>
+          <w:szCs w:val="20"/>
+          <w:lang w:eastAsia="de-DE"/>
+        </w:rPr>
+        <w:t>,</w:t>
+      </w:r>
+      <w:r>
+        <w:rPr>
+          <w:rFonts w:ascii="Courier New" w:eastAsia="Times New Roman" w:hAnsi="Courier New" w:cs="Courier New"/>
+          <w:color w:val="9876AA"/>
+          <w:sz w:val="20"/>
+          <w:szCs w:val="20"/>
+          <w:lang w:eastAsia="de-DE"/>
+        </w:rPr>
+        <w:t>context</w:t>
+      </w:r>
+      <w:r>
+        <w:rPr>
+          <w:rFonts w:ascii="Courier New" w:eastAsia="Times New Roman" w:hAnsi="Courier New" w:cs="Courier New"/>
+          <w:color w:val="A9B7C6"/>
+          <w:sz w:val="20"/>
+          <w:szCs w:val="20"/>
+          <w:lang w:eastAsia="de-DE"/>
+        </w:rPr>
+        <w:t>)</w:t>
+      </w:r>
+      <w:r>
+        <w:rPr>
+          <w:rFonts w:ascii="Courier New" w:eastAsia="Times New Roman" w:hAnsi="Courier New" w:cs="Courier New"/>
+          <w:color w:val="CC7832"/>
+          <w:sz w:val="20"/>
+          <w:szCs w:val="20"/>
+          <w:lang w:eastAsia="de-DE"/>
+        </w:rPr>
+        <w:t xml:space="preserve">, </w:t>
+      </w:r>
+      <w:r>
+        <w:rPr>
+          <w:rFonts w:ascii="Courier New" w:eastAsia="Times New Roman" w:hAnsi="Courier New" w:cs="Courier New"/>
+          <w:color w:val="A9B7C6"/>
+          <w:sz w:val="20"/>
+          <w:szCs w:val="20"/>
+          <w:lang w:eastAsia="de-DE"/>
+        </w:rPr>
+        <w:t>PixelConverter.</w:t>
+      </w:r>
+      <w:r>
+        <w:rPr>
+          <w:rFonts w:ascii="Courier New" w:eastAsia="Times New Roman" w:hAnsi="Courier New" w:cs="Courier New"/>
+          <w:i/>
+          <w:iCs/>
+          <w:color w:val="A9B7C6"/>
+          <w:sz w:val="20"/>
+          <w:szCs w:val="20"/>
+          <w:lang w:eastAsia="de-DE"/>
+        </w:rPr>
+        <w:t>convertHeight</w:t>
+      </w:r>
+      <w:r>
+        <w:rPr>
+          <w:rFonts w:ascii="Courier New" w:eastAsia="Times New Roman" w:hAnsi="Courier New" w:cs="Courier New"/>
+          <w:color w:val="A9B7C6"/>
+          <w:sz w:val="20"/>
+          <w:szCs w:val="20"/>
+          <w:lang w:eastAsia="de-DE"/>
+        </w:rPr>
+        <w:t>(height</w:t>
+      </w:r>
+      <w:r>
+        <w:rPr>
+          <w:rFonts w:ascii="Courier New" w:eastAsia="Times New Roman" w:hAnsi="Courier New" w:cs="Courier New"/>
+          <w:color w:val="CC7832"/>
+          <w:sz w:val="20"/>
+          <w:szCs w:val="20"/>
+          <w:lang w:eastAsia="de-DE"/>
+        </w:rPr>
+        <w:t>,</w:t>
+      </w:r>
+      <w:r>
+        <w:rPr>
+          <w:rFonts w:ascii="Courier New" w:eastAsia="Times New Roman" w:hAnsi="Courier New" w:cs="Courier New"/>
+          <w:color w:val="9876AA"/>
+          <w:sz w:val="20"/>
+          <w:szCs w:val="20"/>
+          <w:lang w:eastAsia="de-DE"/>
+        </w:rPr>
+        <w:t>context</w:t>
+      </w:r>
+      <w:r>
+        <w:rPr>
+          <w:rFonts w:ascii="Courier New" w:eastAsia="Times New Roman" w:hAnsi="Courier New" w:cs="Courier New"/>
+          <w:color w:val="A9B7C6"/>
+          <w:sz w:val="20"/>
+          <w:szCs w:val="20"/>
+          <w:lang w:eastAsia="de-DE"/>
+        </w:rPr>
+        <w:t>))</w:t>
+      </w:r>
+      <w:r>
+        <w:rPr>
+          <w:rFonts w:ascii="Courier New" w:eastAsia="Times New Roman" w:hAnsi="Courier New" w:cs="Courier New"/>
+          <w:color w:val="CC7832"/>
+          <w:sz w:val="20"/>
+          <w:szCs w:val="20"/>
+          <w:lang w:eastAsia="de-DE"/>
+        </w:rPr>
+        <w:t>;</w:t>
+      </w:r>
+      <w:r>
+        <w:rPr>
+          <w:rFonts w:ascii="Courier New" w:eastAsia="Times New Roman" w:hAnsi="Courier New" w:cs="Courier New"/>
+          <w:color w:val="CC7832"/>
+          <w:sz w:val="20"/>
+          <w:szCs w:val="20"/>
+          <w:lang w:eastAsia="de-DE"/>
+        </w:rPr>
+        <w:br/>
+      </w:r>
+      <w:r>
+        <w:rPr>
+          <w:rFonts w:ascii="Courier New" w:eastAsia="Times New Roman" w:hAnsi="Courier New" w:cs="Courier New"/>
+          <w:color w:val="A9B7C6"/>
+          <w:sz w:val="20"/>
+          <w:szCs w:val="20"/>
+          <w:lang w:eastAsia="de-DE"/>
+        </w:rPr>
+        <w:t>bitmapOptions.</w:t>
+      </w:r>
+      <w:r>
+        <w:rPr>
+          <w:rFonts w:ascii="Courier New" w:eastAsia="Times New Roman" w:hAnsi="Courier New" w:cs="Courier New"/>
+          <w:color w:val="9876AA"/>
+          <w:sz w:val="20"/>
+          <w:szCs w:val="20"/>
+          <w:lang w:eastAsia="de-DE"/>
+        </w:rPr>
+        <w:t xml:space="preserve">inJustDecodeBounds </w:t>
+      </w:r>
+      <w:r>
+        <w:rPr>
+          <w:rFonts w:ascii="Courier New" w:eastAsia="Times New Roman" w:hAnsi="Courier New" w:cs="Courier New"/>
+          <w:color w:val="A9B7C6"/>
+          <w:sz w:val="20"/>
+          <w:szCs w:val="20"/>
+          <w:lang w:eastAsia="de-DE"/>
+        </w:rPr>
+        <w:t xml:space="preserve">= </w:t>
+      </w:r>
+      <w:r>
+        <w:rPr>
+          <w:rFonts w:ascii="Courier New" w:eastAsia="Times New Roman" w:hAnsi="Courier New" w:cs="Courier New"/>
+          <w:color w:val="CC7832"/>
+          <w:sz w:val="20"/>
+          <w:szCs w:val="20"/>
+          <w:lang w:eastAsia="de-DE"/>
+        </w:rPr>
+        <w:t>false;</w:t>
+      </w:r>
+      <w:r>
+        <w:rPr>
+          <w:rFonts w:ascii="Courier New" w:eastAsia="Times New Roman" w:hAnsi="Courier New" w:cs="Courier New"/>
+          <w:color w:val="CC7832"/>
+          <w:sz w:val="20"/>
+          <w:szCs w:val="20"/>
+          <w:lang w:eastAsia="de-DE"/>
+        </w:rPr>
+        <w:br/>
+      </w:r>
+      <w:r>
+        <w:rPr>
+          <w:rFonts w:ascii="Courier New" w:eastAsia="Times New Roman" w:hAnsi="Courier New" w:cs="Courier New"/>
+          <w:color w:val="A9B7C6"/>
+          <w:sz w:val="20"/>
+          <w:szCs w:val="20"/>
+          <w:lang w:eastAsia="de-DE"/>
+        </w:rPr>
+        <w:t>Bitmap prepareBitmapHolder = BitmapFactory.</w:t>
+      </w:r>
+      <w:r>
+        <w:rPr>
+          <w:rFonts w:ascii="Courier New" w:eastAsia="Times New Roman" w:hAnsi="Courier New" w:cs="Courier New"/>
+          <w:i/>
+          <w:iCs/>
+          <w:color w:val="A9B7C6"/>
+          <w:sz w:val="20"/>
+          <w:szCs w:val="20"/>
+          <w:lang w:eastAsia="de-DE"/>
+        </w:rPr>
+        <w:t>decodeResource</w:t>
+      </w:r>
+      <w:r>
+        <w:rPr>
+          <w:rFonts w:ascii="Courier New" w:eastAsia="Times New Roman" w:hAnsi="Courier New" w:cs="Courier New"/>
+          <w:color w:val="A9B7C6"/>
+          <w:sz w:val="20"/>
+          <w:szCs w:val="20"/>
+          <w:lang w:eastAsia="de-DE"/>
+        </w:rPr>
+        <w:t>(</w:t>
+      </w:r>
+      <w:r>
+        <w:rPr>
+          <w:rFonts w:ascii="Courier New" w:eastAsia="Times New Roman" w:hAnsi="Courier New" w:cs="Courier New"/>
+          <w:color w:val="9876AA"/>
+          <w:sz w:val="20"/>
+          <w:szCs w:val="20"/>
+          <w:lang w:eastAsia="de-DE"/>
+        </w:rPr>
+        <w:t>context</w:t>
+      </w:r>
+      <w:r>
+        <w:rPr>
+          <w:rFonts w:ascii="Courier New" w:eastAsia="Times New Roman" w:hAnsi="Courier New" w:cs="Courier New"/>
+          <w:color w:val="A9B7C6"/>
+          <w:sz w:val="20"/>
+          <w:szCs w:val="20"/>
+          <w:lang w:eastAsia="de-DE"/>
+        </w:rPr>
+        <w:t>.getResources()</w:t>
+      </w:r>
+      <w:r>
+        <w:rPr>
+          <w:rFonts w:ascii="Courier New" w:eastAsia="Times New Roman" w:hAnsi="Courier New" w:cs="Courier New"/>
+          <w:color w:val="CC7832"/>
+          <w:sz w:val="20"/>
+          <w:szCs w:val="20"/>
+          <w:lang w:eastAsia="de-DE"/>
+        </w:rPr>
+        <w:t xml:space="preserve">, </w:t>
+      </w:r>
+      <w:r>
+        <w:rPr>
+          <w:rFonts w:ascii="Courier New" w:eastAsia="Times New Roman" w:hAnsi="Courier New" w:cs="Courier New"/>
+          <w:color w:val="A9B7C6"/>
+          <w:sz w:val="20"/>
+          <w:szCs w:val="20"/>
+          <w:lang w:eastAsia="de-DE"/>
+        </w:rPr>
+        <w:t>resource</w:t>
+      </w:r>
+      <w:r>
+        <w:rPr>
+          <w:rFonts w:ascii="Courier New" w:eastAsia="Times New Roman" w:hAnsi="Courier New" w:cs="Courier New"/>
+          <w:color w:val="CC7832"/>
+          <w:sz w:val="20"/>
+          <w:szCs w:val="20"/>
+          <w:lang w:eastAsia="de-DE"/>
+        </w:rPr>
+        <w:t xml:space="preserve">, </w:t>
+      </w:r>
+      <w:r>
+        <w:rPr>
+          <w:rFonts w:ascii="Courier New" w:eastAsia="Times New Roman" w:hAnsi="Courier New" w:cs="Courier New"/>
+          <w:color w:val="A9B7C6"/>
+          <w:sz w:val="20"/>
+          <w:szCs w:val="20"/>
+          <w:lang w:eastAsia="de-DE"/>
+        </w:rPr>
+        <w:t>bitmapOptions)</w:t>
+      </w:r>
+      <w:r>
+        <w:rPr>
+          <w:rFonts w:ascii="Courier New" w:eastAsia="Times New Roman" w:hAnsi="Courier New" w:cs="Courier New"/>
+          <w:color w:val="CC7832"/>
+          <w:sz w:val="20"/>
+          <w:szCs w:val="20"/>
+          <w:lang w:eastAsia="de-DE"/>
+        </w:rPr>
+        <w:t>;</w:t>
+      </w:r>
+    </w:p>
+    <w:p>
+      <w:pPr>
+        <w:pStyle w:val="Heading4"/>
+        <w:jc w:val="center"/>
+      </w:pPr>
+      <w:bookmarkStart w:id="38" w:name="_Snippet_3"/>
+      <w:bookmarkEnd w:id="38"/>
+      <w:r>
+        <w:t>Snippet 3</w:t>
+      </w:r>
+    </w:p>
+    <w:p/>
+    <w:p>
+      <w:r>
+        <w:rPr>
+          <w:noProof/>
+        </w:rPr>
+        <w:lastRenderedPageBreak/>
+        <w:drawing>
+          <wp:inline distT="0" distB="0" distL="0" distR="0" wp14:anchorId="287D7482" wp14:editId="3B57D4F3">
+            <wp:extent cx="5612130" cy="3180715"/>
+            <wp:effectExtent l="0" t="0" r="7620" b="635"/>
+            <wp:docPr id="4" name="Picture 4"/>
+            <wp:cNvGraphicFramePr>
+              <a:graphicFrameLocks xmlns:a="http://schemas.openxmlformats.org/drawingml/2006/main" noChangeAspect="1"/>
+            </wp:cNvGraphicFramePr>
+            <a:graphic xmlns:a="http://schemas.openxmlformats.org/drawingml/2006/main">
+              <a:graphicData uri="http://schemas.openxmlformats.org/drawingml/2006/picture">
+                <pic:pic xmlns:pic="http://schemas.openxmlformats.org/drawingml/2006/picture">
+                  <pic:nvPicPr>
+                    <pic:cNvPr id="1" name=""/>
+                    <pic:cNvPicPr/>
+                  </pic:nvPicPr>
+                  <pic:blipFill>
+                    <a:blip r:embed="rId11"/>
+                    <a:stretch>
+                      <a:fillRect/>
+                    </a:stretch>
+                  </pic:blipFill>
+                  <pic:spPr>
+                    <a:xfrm>
+                      <a:off x="0" y="0"/>
+                      <a:ext cx="5612130" cy="3180715"/>
+                    </a:xfrm>
+                    <a:prstGeom prst="rect">
+                      <a:avLst/>
+                    </a:prstGeom>
+                  </pic:spPr>
+                </pic:pic>
+              </a:graphicData>
+            </a:graphic>
+          </wp:inline>
+        </w:drawing>
+      </w:r>
+    </w:p>
+    <w:p>
+      <w:pPr>
+        <w:pStyle w:val="Heading4"/>
+        <w:jc w:val="center"/>
+      </w:pPr>
+      <w:bookmarkStart w:id="39" w:name="_Bild_1"/>
+      <w:bookmarkEnd w:id="39"/>
+      <w:r>
+        <w:t>Bild 1</w:t>
+      </w:r>
+    </w:p>
+    <w:p>
+      <w:r>
+        <w:rPr>
+          <w:noProof/>
+        </w:rPr>
+        <w:drawing>
+          <wp:inline distT="0" distB="0" distL="0" distR="0" wp14:anchorId="54BF15F2" wp14:editId="4006B078">
+            <wp:extent cx="5612130" cy="3160395"/>
+            <wp:effectExtent l="0" t="0" r="7620" b="1905"/>
+            <wp:docPr id="5" name="Picture 5"/>
+            <wp:cNvGraphicFramePr>
+              <a:graphicFrameLocks xmlns:a="http://schemas.openxmlformats.org/drawingml/2006/main" noChangeAspect="1"/>
+            </wp:cNvGraphicFramePr>
+            <a:graphic xmlns:a="http://schemas.openxmlformats.org/drawingml/2006/main">
+              <a:graphicData uri="http://schemas.openxmlformats.org/drawingml/2006/picture">
+                <pic:pic xmlns:pic="http://schemas.openxmlformats.org/drawingml/2006/picture">
+                  <pic:nvPicPr>
+                    <pic:cNvPr id="1" name=""/>
+                    <pic:cNvPicPr/>
+                  </pic:nvPicPr>
+                  <pic:blipFill>
+                    <a:blip r:embed="rId12"/>
+                    <a:stretch>
+                      <a:fillRect/>
+                    </a:stretch>
+                  </pic:blipFill>
+                  <pic:spPr>
+                    <a:xfrm>
+                      <a:off x="0" y="0"/>
+                      <a:ext cx="5612130" cy="3160395"/>
+                    </a:xfrm>
+                    <a:prstGeom prst="rect">
+                      <a:avLst/>
+                    </a:prstGeom>
+                  </pic:spPr>
+                </pic:pic>
+              </a:graphicData>
+            </a:graphic>
+          </wp:inline>
+        </w:drawing>
+      </w:r>
+    </w:p>
+    <w:p>
+      <w:pPr>
+        <w:pStyle w:val="Heading4"/>
+        <w:jc w:val="center"/>
+      </w:pPr>
+      <w:bookmarkStart w:id="40" w:name="_Bild_2"/>
+      <w:bookmarkEnd w:id="40"/>
+      <w:r>
+        <w:lastRenderedPageBreak/>
+        <w:t>Bild 2</w:t>
+      </w:r>
+    </w:p>
+    <w:p>
+      <w:r>
+        <w:rPr>
+          <w:noProof/>
+        </w:rPr>
+        <w:drawing>
+          <wp:inline distT="0" distB="0" distL="0" distR="0" wp14:anchorId="1EDCB433" wp14:editId="6960583F">
+            <wp:extent cx="5612130" cy="3166745"/>
+            <wp:effectExtent l="0" t="0" r="7620" b="0"/>
+            <wp:docPr id="6" name="Picture 6"/>
+            <wp:cNvGraphicFramePr>
+              <a:graphicFrameLocks xmlns:a="http://schemas.openxmlformats.org/drawingml/2006/main" noChangeAspect="1"/>
+            </wp:cNvGraphicFramePr>
+            <a:graphic xmlns:a="http://schemas.openxmlformats.org/drawingml/2006/main">
+              <a:graphicData uri="http://schemas.openxmlformats.org/drawingml/2006/picture">
+                <pic:pic xmlns:pic="http://schemas.openxmlformats.org/drawingml/2006/picture">
+                  <pic:nvPicPr>
+                    <pic:cNvPr id="1" name=""/>
+                    <pic:cNvPicPr/>
+                  </pic:nvPicPr>
+                  <pic:blipFill>
+                    <a:blip r:embed="rId13"/>
+                    <a:stretch>
+                      <a:fillRect/>
+                    </a:stretch>
+                  </pic:blipFill>
+                  <pic:spPr>
+                    <a:xfrm>
+                      <a:off x="0" y="0"/>
+                      <a:ext cx="5612130" cy="3166745"/>
+                    </a:xfrm>
+                    <a:prstGeom prst="rect">
+                      <a:avLst/>
+                    </a:prstGeom>
+                  </pic:spPr>
+                </pic:pic>
+              </a:graphicData>
+            </a:graphic>
+          </wp:inline>
+        </w:drawing>
+      </w:r>
+    </w:p>
+    <w:p>
+      <w:pPr>
+        <w:pStyle w:val="Heading4"/>
+        <w:jc w:val="center"/>
+      </w:pPr>
+      <w:bookmarkStart w:id="41" w:name="_Bild_3"/>
+      <w:bookmarkEnd w:id="41"/>
+      <w:r>
+        <w:t xml:space="preserve">Bild </w:t>
+      </w:r>
+      <w:r>
+        <w:t>3</w:t>
+      </w:r>
+    </w:p>
+    <w:p>
+      <w:r>
+        <w:rPr>
+          <w:noProof/>
+        </w:rPr>
+        <w:drawing>
+          <wp:inline distT="0" distB="0" distL="0" distR="0" wp14:anchorId="13EF7B40" wp14:editId="355B063A">
+            <wp:extent cx="5612130" cy="3164840"/>
+            <wp:effectExtent l="0" t="0" r="7620" b="0"/>
+            <wp:docPr id="7" name="Picture 7"/>
+            <wp:cNvGraphicFramePr>
+              <a:graphicFrameLocks xmlns:a="http://schemas.openxmlformats.org/drawingml/2006/main" noChangeAspect="1"/>
+            </wp:cNvGraphicFramePr>
+            <a:graphic xmlns:a="http://schemas.openxmlformats.org/drawingml/2006/main">
+              <a:graphicData uri="http://schemas.openxmlformats.org/drawingml/2006/picture">
+                <pic:pic xmlns:pic="http://schemas.openxmlformats.org/drawingml/2006/picture">
+                  <pic:nvPicPr>
+                    <pic:cNvPr id="1" name=""/>
+                    <pic:cNvPicPr/>
+                  </pic:nvPicPr>
+                  <pic:blipFill>
+                    <a:blip r:embed="rId14"/>
+                    <a:stretch>
+                      <a:fillRect/>
+                    </a:stretch>
+                  </pic:blipFill>
+                  <pic:spPr>
+                    <a:xfrm>
+                      <a:off x="0" y="0"/>
+                      <a:ext cx="5612130" cy="3164840"/>
+                    </a:xfrm>
+                    <a:prstGeom prst="rect">
+                      <a:avLst/>
+                    </a:prstGeom>
+                  </pic:spPr>
+                </pic:pic>
+              </a:graphicData>
+            </a:graphic>
+          </wp:inline>
+        </w:drawing>
+      </w:r>
+    </w:p>
+    <w:p>
+      <w:pPr>
+        <w:pStyle w:val="Heading4"/>
+        <w:jc w:val="center"/>
+      </w:pPr>
+      <w:bookmarkStart w:id="42" w:name="_Bild_4"/>
+      <w:bookmarkEnd w:id="42"/>
+      <w:r>
+        <w:lastRenderedPageBreak/>
+        <w:t xml:space="preserve">Bild </w:t>
+      </w:r>
+      <w:r>
+        <w:t>4</w:t>
+      </w:r>
+    </w:p>
+    <w:p>
+      <w:r>
+        <w:rPr>
+          <w:noProof/>
+        </w:rPr>
+        <w:drawing>
+          <wp:inline distT="0" distB="0" distL="0" distR="0" wp14:anchorId="593214AB" wp14:editId="2FFC13FD">
+            <wp:extent cx="5612130" cy="3159760"/>
+            <wp:effectExtent l="0" t="0" r="7620" b="2540"/>
+            <wp:docPr id="8" name="Picture 8"/>
+            <wp:cNvGraphicFramePr>
+              <a:graphicFrameLocks xmlns:a="http://schemas.openxmlformats.org/drawingml/2006/main" noChangeAspect="1"/>
+            </wp:cNvGraphicFramePr>
+            <a:graphic xmlns:a="http://schemas.openxmlformats.org/drawingml/2006/main">
+              <a:graphicData uri="http://schemas.openxmlformats.org/drawingml/2006/picture">
+                <pic:pic xmlns:pic="http://schemas.openxmlformats.org/drawingml/2006/picture">
+                  <pic:nvPicPr>
+                    <pic:cNvPr id="1" name=""/>
+                    <pic:cNvPicPr/>
+                  </pic:nvPicPr>
+                  <pic:blipFill>
+                    <a:blip r:embed="rId15"/>
+                    <a:stretch>
+                      <a:fillRect/>
+                    </a:stretch>
+                  </pic:blipFill>
+                  <pic:spPr>
+                    <a:xfrm>
+                      <a:off x="0" y="0"/>
+                      <a:ext cx="5612130" cy="3159760"/>
+                    </a:xfrm>
+                    <a:prstGeom prst="rect">
+                      <a:avLst/>
+                    </a:prstGeom>
+                  </pic:spPr>
+                </pic:pic>
+              </a:graphicData>
+            </a:graphic>
+          </wp:inline>
+        </w:drawing>
+      </w:r>
+    </w:p>
+    <w:p>
+      <w:pPr>
+        <w:pStyle w:val="Heading4"/>
+        <w:jc w:val="center"/>
+      </w:pPr>
+      <w:bookmarkStart w:id="43" w:name="_Bild_5"/>
+      <w:bookmarkEnd w:id="43"/>
+      <w:r>
+        <w:t xml:space="preserve">Bild </w:t>
+      </w:r>
+      <w:r>
+        <w:t>5</w:t>
+      </w:r>
+    </w:p>
+    <w:p>
+      <w:r>
+        <w:rPr>
+          <w:noProof/>
+        </w:rPr>
+        <w:drawing>
+          <wp:inline distT="0" distB="0" distL="0" distR="0" wp14:anchorId="07A69BAF" wp14:editId="6074F785">
+            <wp:extent cx="5612130" cy="3183890"/>
+            <wp:effectExtent l="0" t="0" r="7620" b="0"/>
+            <wp:docPr id="9" name="Picture 9"/>
+            <wp:cNvGraphicFramePr>
+              <a:graphicFrameLocks xmlns:a="http://schemas.openxmlformats.org/drawingml/2006/main" noChangeAspect="1"/>
+            </wp:cNvGraphicFramePr>
+            <a:graphic xmlns:a="http://schemas.openxmlformats.org/drawingml/2006/main">
+              <a:graphicData uri="http://schemas.openxmlformats.org/drawingml/2006/picture">
+                <pic:pic xmlns:pic="http://schemas.openxmlformats.org/drawingml/2006/picture">
+                  <pic:nvPicPr>
+                    <pic:cNvPr id="1" name=""/>
+                    <pic:cNvPicPr/>
+                  </pic:nvPicPr>
+                  <pic:blipFill>
+                    <a:blip r:embed="rId16"/>
+                    <a:stretch>
+                      <a:fillRect/>
+                    </a:stretch>
+                  </pic:blipFill>
+                  <pic:spPr>
+                    <a:xfrm>
+                      <a:off x="0" y="0"/>
+                      <a:ext cx="5612130" cy="3183890"/>
+                    </a:xfrm>
+                    <a:prstGeom prst="rect">
+                      <a:avLst/>
+                    </a:prstGeom>
+                  </pic:spPr>
+                </pic:pic>
+              </a:graphicData>
+            </a:graphic>
+          </wp:inline>
+        </w:drawing>
+      </w:r>
+    </w:p>
+    <w:p>
+      <w:pPr>
+        <w:pStyle w:val="Heading4"/>
+        <w:jc w:val="center"/>
+      </w:pPr>
+      <w:r>
+        <w:t xml:space="preserve">Bild </w:t>
+      </w:r>
+      <w:r>
+        <w:t>6</w:t>
+      </w:r>
+    </w:p>
     <w:sectPr>
-      <w:footerReference w:type="default" r:id="rId11"/>
+      <w:footerReference w:type="default" r:id="rId17"/>
       <w:pgSz w:w="12240" w:h="15840"/>
       <w:pgMar w:top="1440" w:right="1701" w:bottom="1440" w:left="1701" w:header="709" w:footer="709" w:gutter="0"/>
       <w:pgNumType w:start="0"/>
@@ -10589,6 +12728,39 @@
       <w:r>
         <w:continuationSeparator/>
       </w:r>
+    </w:p>
+  </w:footnote>
+  <w:footnote w:id="1">
+    <w:p>
+      <w:pPr>
+        <w:pStyle w:val="FootnoteText"/>
+        <w:rPr>
+          <w:lang w:val="de-DE"/>
+        </w:rPr>
+      </w:pPr>
+      <w:r>
+        <w:rPr>
+          <w:rStyle w:val="FootnoteReference"/>
+        </w:rPr>
+        <w:footnoteRef/>
+      </w:r>
+      <w:r>
+        <w:t xml:space="preserve"> </w:t>
+      </w:r>
+      <w:r>
+        <w:rPr>
+          <w:lang w:val="de-DE"/>
+        </w:rPr>
+        <w:t>https://developer.android.com/topic/performance/graphics/load-bitmap#java</w:t>
+      </w:r>
+    </w:p>
+    <w:p>
+      <w:pPr>
+        <w:pStyle w:val="FootnoteText"/>
+        <w:rPr>
+          <w:lang w:val="de-DE"/>
+        </w:rPr>
+      </w:pPr>
     </w:p>
   </w:footnote>
 </w:footnotes>
@@ -11946,6 +14118,45 @@
       <w:contextualSpacing/>
     </w:pPr>
   </w:style>
+  <w:style w:type="paragraph" w:styleId="FootnoteText">
+    <w:name w:val="footnote text"/>
+    <w:basedOn w:val="Normal"/>
+    <w:link w:val="FootnoteTextChar"/>
+    <w:uiPriority w:val="99"/>
+    <w:semiHidden/>
+    <w:unhideWhenUsed/>
+    <w:rsid w:val="00F43E7A"/>
+    <w:pPr>
+      <w:spacing w:after="0" w:line="240" w:lineRule="auto"/>
+    </w:pPr>
+    <w:rPr>
+      <w:sz w:val="20"/>
+      <w:szCs w:val="20"/>
+    </w:rPr>
+  </w:style>
+  <w:style w:type="character" w:customStyle="1" w:styleId="FootnoteTextChar">
+    <w:name w:val="Footnote Text Char"/>
+    <w:basedOn w:val="DefaultParagraphFont"/>
+    <w:link w:val="FootnoteText"/>
+    <w:uiPriority w:val="99"/>
+    <w:semiHidden/>
+    <w:rsid w:val="00F43E7A"/>
+    <w:rPr>
+      <w:sz w:val="20"/>
+      <w:szCs w:val="20"/>
+    </w:rPr>
+  </w:style>
+  <w:style w:type="character" w:styleId="FootnoteReference">
+    <w:name w:val="footnote reference"/>
+    <w:basedOn w:val="DefaultParagraphFont"/>
+    <w:uiPriority w:val="99"/>
+    <w:semiHidden/>
+    <w:unhideWhenUsed/>
+    <w:rsid w:val="00F43E7A"/>
+    <w:rPr>
+      <w:vertAlign w:val="superscript"/>
+    </w:rPr>
+  </w:style>
 </w:styles>
 </file>
 
@@ -12215,7 +14426,7 @@
 </file>
 
 <file path=customXml/itemProps1.xml><?xml version="1.0" encoding="utf-8"?>
-<ds:datastoreItem xmlns:ds="http://schemas.openxmlformats.org/officeDocument/2006/customXml" ds:itemID="{390420BA-74B5-4BEA-9A89-914FAB40A31C}">
+<ds:datastoreItem xmlns:ds="http://schemas.openxmlformats.org/officeDocument/2006/customXml" ds:itemID="{E8C60C4C-2FBE-4766-9527-4A26190DD195}">
   <ds:schemaRefs>
     <ds:schemaRef ds:uri="http://schemas.openxmlformats.org/officeDocument/2006/bibliography"/>
   </ds:schemaRefs>

</xml_diff>